<commit_message>
Thu Feb  9 16:56:14 EST 2017
</commit_message>
<xml_diff>
--- a/Documentation/PiProtocol.docx
+++ b/Documentation/PiProtocol.docx
@@ -14,8 +14,6 @@
           <w:u w:val="single"/>
         </w:rPr>
       </w:pPr>
-      <w:bookmarkStart w:id="0" w:name="_GoBack"/>
-      <w:bookmarkEnd w:id="0"/>
       <w:r>
         <w:rPr>
           <w:b/>
@@ -102,15 +100,7 @@
       </w:pPr>
       <w:r>
         <w:tab/>
-        <w:t>-type ‘</w:t>
-      </w:r>
-      <w:proofErr w:type="spellStart"/>
-      <w:r>
-        <w:t>df</w:t>
-      </w:r>
-      <w:proofErr w:type="spellEnd"/>
-      <w:r>
-        <w:t xml:space="preserve"> -h’ without the quotes before inserting card</w:t>
+        <w:t>-type ‘df -h’ without the quotes before inserting card</w:t>
       </w:r>
     </w:p>
     <w:p>
@@ -137,15 +127,7 @@
       </w:pPr>
       <w:r>
         <w:tab/>
-        <w:t>-Insert card and type ‘</w:t>
-      </w:r>
-      <w:proofErr w:type="spellStart"/>
-      <w:r>
-        <w:t>df</w:t>
-      </w:r>
-      <w:proofErr w:type="spellEnd"/>
-      <w:r>
-        <w:t xml:space="preserve"> -h’ again. The newly listed device is the name of the SD card.</w:t>
+        <w:t>-Insert card and type ‘df -h’ again. The newly listed device is the name of the SD card.</w:t>
       </w:r>
     </w:p>
     <w:p>
@@ -195,43 +177,22 @@
       </w:pPr>
       <w:r>
         <w:tab/>
-        <w:t>-type ‘</w:t>
-      </w:r>
-      <w:proofErr w:type="spellStart"/>
-      <w:r>
-        <w:t>umount</w:t>
-      </w:r>
-      <w:proofErr w:type="spellEnd"/>
-      <w:r>
-        <w:t>’ followed by the full name of your SD card</w:t>
-      </w:r>
-    </w:p>
-    <w:p>
-      <w:pPr>
-        <w:pStyle w:val="Standard"/>
-        <w:rPr>
-          <w:u w:val="single"/>
-        </w:rPr>
-      </w:pPr>
-      <w:r>
-        <w:tab/>
-      </w:r>
-      <w:r>
-        <w:tab/>
-        <w:t xml:space="preserve">-For example, ours would be </w:t>
-      </w:r>
-      <w:proofErr w:type="gramStart"/>
-      <w:r>
-        <w:t xml:space="preserve">‘ </w:t>
-      </w:r>
-      <w:proofErr w:type="spellStart"/>
-      <w:r>
-        <w:t>umount</w:t>
-      </w:r>
-      <w:proofErr w:type="spellEnd"/>
-      <w:proofErr w:type="gramEnd"/>
-      <w:r>
-        <w:t xml:space="preserve"> /dev/mmcblk0p1’</w:t>
+        <w:t>-type ‘umount’ followed by the full name of your SD card</w:t>
+      </w:r>
+    </w:p>
+    <w:p>
+      <w:pPr>
+        <w:pStyle w:val="Standard"/>
+        <w:rPr>
+          <w:u w:val="single"/>
+        </w:rPr>
+      </w:pPr>
+      <w:r>
+        <w:tab/>
+      </w:r>
+      <w:r>
+        <w:tab/>
+        <w:t>-For example, ours would be ‘ umount /dev/mmcblk0p1’</w:t>
       </w:r>
     </w:p>
     <w:p>
@@ -254,15 +215,7 @@
       </w:pPr>
       <w:r>
         <w:tab/>
-        <w:t>-At the time this is being written, the latest release is “</w:t>
-      </w:r>
-      <w:proofErr w:type="spellStart"/>
-      <w:r>
-        <w:t>Raspian</w:t>
-      </w:r>
-      <w:proofErr w:type="spellEnd"/>
-      <w:r>
-        <w:t xml:space="preserve"> Jessie with Pixel”</w:t>
+        <w:t>-At the time this is being written, the latest release is “Raspian Jessie with Pixel”</w:t>
       </w:r>
     </w:p>
     <w:p>
@@ -304,15 +257,7 @@
       </w:r>
       <w:r>
         <w:tab/>
-        <w:t>-Ex: ‘2016-09-23-raspian-jessie.img’ located under ‘/home/</w:t>
-      </w:r>
-      <w:proofErr w:type="spellStart"/>
-      <w:r>
-        <w:t>dmauri</w:t>
-      </w:r>
-      <w:proofErr w:type="spellEnd"/>
-      <w:r>
-        <w:t>’</w:t>
+        <w:t>-Ex: ‘2016-09-23-raspian-jessie.img’ located under ‘/home/dmauri’</w:t>
       </w:r>
     </w:p>
     <w:p>
@@ -335,75 +280,38 @@
       </w:pPr>
       <w:r>
         <w:tab/>
-        <w:t>- ‘</w:t>
-      </w:r>
-      <w:proofErr w:type="spellStart"/>
-      <w:r>
-        <w:t>sudo</w:t>
-      </w:r>
-      <w:proofErr w:type="spellEnd"/>
-      <w:r>
-        <w:t xml:space="preserve"> </w:t>
-      </w:r>
-      <w:proofErr w:type="spellStart"/>
-      <w:r>
-        <w:t>dd</w:t>
-      </w:r>
-      <w:proofErr w:type="spellEnd"/>
-      <w:r>
-        <w:t xml:space="preserve"> </w:t>
-      </w:r>
-      <w:proofErr w:type="spellStart"/>
-      <w:r>
-        <w:t>bs</w:t>
-      </w:r>
-      <w:proofErr w:type="spellEnd"/>
-      <w:r>
-        <w:t>=4M if=2016-09-23-raspian-jessie.img of=/dev/mmcblk0’</w:t>
-      </w:r>
-    </w:p>
-    <w:p>
-      <w:pPr>
-        <w:pStyle w:val="Standard"/>
-        <w:rPr>
-          <w:u w:val="single"/>
-        </w:rPr>
-      </w:pPr>
-      <w:r>
-        <w:tab/>
-      </w:r>
-      <w:r>
-        <w:tab/>
-        <w:t>-</w:t>
-      </w:r>
-      <w:proofErr w:type="spellStart"/>
-      <w:r>
-        <w:t>sudo</w:t>
-      </w:r>
-      <w:proofErr w:type="spellEnd"/>
-      <w:r>
-        <w:t xml:space="preserve"> gives permission if you aren’t logged in as root</w:t>
-      </w:r>
-    </w:p>
-    <w:p>
-      <w:pPr>
-        <w:pStyle w:val="Standard"/>
-        <w:rPr>
-          <w:u w:val="single"/>
-        </w:rPr>
-      </w:pPr>
-      <w:r>
-        <w:tab/>
-      </w:r>
-      <w:r>
-        <w:tab/>
-        <w:t xml:space="preserve">-USE CAUTION WHEN USING THE COMMAND </w:t>
-      </w:r>
-      <w:proofErr w:type="spellStart"/>
-      <w:r>
-        <w:t>dd</w:t>
-      </w:r>
-      <w:proofErr w:type="spellEnd"/>
+        <w:t>- ‘sudo dd bs=4M if=2016-09-23-raspian-jessie.img of=/dev/mmcblk0’</w:t>
+      </w:r>
+    </w:p>
+    <w:p>
+      <w:pPr>
+        <w:pStyle w:val="Standard"/>
+        <w:rPr>
+          <w:u w:val="single"/>
+        </w:rPr>
+      </w:pPr>
+      <w:r>
+        <w:tab/>
+      </w:r>
+      <w:r>
+        <w:tab/>
+        <w:t>-sudo gives permission if you aren’t logged in as root</w:t>
+      </w:r>
+    </w:p>
+    <w:p>
+      <w:pPr>
+        <w:pStyle w:val="Standard"/>
+        <w:rPr>
+          <w:u w:val="single"/>
+        </w:rPr>
+      </w:pPr>
+      <w:r>
+        <w:tab/>
+      </w:r>
+      <w:r>
+        <w:tab/>
+        <w:t>-USE CAUTION WHEN USING THE COMMAND dd</w:t>
+      </w:r>
     </w:p>
     <w:p>
       <w:pPr>
@@ -462,39 +370,7 @@
       </w:pPr>
       <w:r>
         <w:tab/>
-        <w:t xml:space="preserve">-Note: At this point </w:t>
-      </w:r>
-      <w:proofErr w:type="gramStart"/>
-      <w:r>
-        <w:t>terminal</w:t>
-      </w:r>
-      <w:proofErr w:type="gramEnd"/>
-      <w:r>
-        <w:t xml:space="preserve"> will stop responding. It will not demonstrate how much progress has been made. To check on progress, open another Terminal window and type ‘</w:t>
-      </w:r>
-      <w:proofErr w:type="spellStart"/>
-      <w:r>
-        <w:t>sudo</w:t>
-      </w:r>
-      <w:proofErr w:type="spellEnd"/>
-      <w:r>
-        <w:t xml:space="preserve"> </w:t>
-      </w:r>
-      <w:proofErr w:type="spellStart"/>
-      <w:r>
-        <w:t>pkill</w:t>
-      </w:r>
-      <w:proofErr w:type="spellEnd"/>
-      <w:r>
-        <w:t xml:space="preserve"> -USR1 -n -x </w:t>
-      </w:r>
-      <w:proofErr w:type="spellStart"/>
-      <w:r>
-        <w:t>dd</w:t>
-      </w:r>
-      <w:proofErr w:type="spellEnd"/>
-      <w:r>
-        <w:t>’</w:t>
+        <w:t>-Note: At this point terminal will stop responding. It will not demonstrate how much progress has been made. To check on progress, open another Terminal window and type ‘sudo pkill -USR1 -n -x dd’</w:t>
       </w:r>
     </w:p>
     <w:p>
@@ -559,15 +435,7 @@
       </w:r>
       <w:r>
         <w:tab/>
-        <w:t xml:space="preserve"> 4348444672 bytes (4.3 GB, 4.0 </w:t>
-      </w:r>
-      <w:proofErr w:type="spellStart"/>
-      <w:r>
-        <w:t>GiB</w:t>
-      </w:r>
-      <w:proofErr w:type="spellEnd"/>
-      <w:r>
-        <w:t>) copied, 799.367 s, 5.4 MB/s</w:t>
+        <w:t xml:space="preserve"> 4348444672 bytes (4.3 GB, 4.0 GiB) copied, 799.367 s, 5.4 MB/s</w:t>
       </w:r>
     </w:p>
     <w:p>
@@ -614,39 +482,23 @@
       </w:pPr>
       <w:r>
         <w:tab/>
-        <w:t xml:space="preserve">-Unmount card using the previously indicated </w:t>
-      </w:r>
-      <w:proofErr w:type="spellStart"/>
-      <w:r>
-        <w:t>umount</w:t>
-      </w:r>
-      <w:proofErr w:type="spellEnd"/>
-      <w:r>
-        <w:t xml:space="preserve"> command.</w:t>
-      </w:r>
-    </w:p>
-    <w:p>
-      <w:pPr>
-        <w:pStyle w:val="Standard"/>
-      </w:pPr>
-    </w:p>
-    <w:p>
-      <w:pPr>
-        <w:pStyle w:val="Standard"/>
-        <w:rPr>
-          <w:u w:val="single"/>
-        </w:rPr>
-      </w:pPr>
-      <w:r>
-        <w:t xml:space="preserve">For the </w:t>
-      </w:r>
-      <w:proofErr w:type="gramStart"/>
-      <w:r>
-        <w:t>Pi</w:t>
-      </w:r>
-      <w:proofErr w:type="gramEnd"/>
-      <w:r>
-        <w:t xml:space="preserve"> itself:</w:t>
+        <w:t>-Unmount card using the previously indicated umount command.</w:t>
+      </w:r>
+    </w:p>
+    <w:p>
+      <w:pPr>
+        <w:pStyle w:val="Standard"/>
+      </w:pPr>
+    </w:p>
+    <w:p>
+      <w:pPr>
+        <w:pStyle w:val="Standard"/>
+        <w:rPr>
+          <w:u w:val="single"/>
+        </w:rPr>
+      </w:pPr>
+      <w:r>
+        <w:t>For the Pi itself:</w:t>
       </w:r>
     </w:p>
     <w:p>
@@ -684,73 +536,37 @@
         </w:rPr>
       </w:pPr>
       <w:r>
-        <w:t>1) In terminal type ‘</w:t>
-      </w:r>
-      <w:proofErr w:type="spellStart"/>
-      <w:r>
-        <w:t>ifconfig</w:t>
-      </w:r>
-      <w:proofErr w:type="spellEnd"/>
-      <w:r>
-        <w:t xml:space="preserve"> eth0’</w:t>
-      </w:r>
-    </w:p>
-    <w:p>
-      <w:pPr>
-        <w:pStyle w:val="Standard"/>
-        <w:rPr>
-          <w:u w:val="single"/>
-        </w:rPr>
-      </w:pPr>
-      <w:r>
-        <w:tab/>
-        <w:t xml:space="preserve">-This will generate a report. Look for the </w:t>
-      </w:r>
-      <w:proofErr w:type="spellStart"/>
-      <w:r>
-        <w:t>the</w:t>
-      </w:r>
-      <w:proofErr w:type="spellEnd"/>
-      <w:r>
-        <w:t xml:space="preserve"> line:</w:t>
-      </w:r>
-    </w:p>
-    <w:p>
-      <w:pPr>
-        <w:pStyle w:val="Standard"/>
-        <w:rPr>
-          <w:u w:val="single"/>
-        </w:rPr>
-      </w:pPr>
-      <w:r>
-        <w:tab/>
-      </w:r>
-      <w:r>
-        <w:tab/>
-        <w:t xml:space="preserve">‘eth0 Link </w:t>
-      </w:r>
-      <w:proofErr w:type="spellStart"/>
-      <w:r>
-        <w:t>encap</w:t>
-      </w:r>
-      <w:proofErr w:type="spellEnd"/>
-      <w:r>
-        <w:t xml:space="preserve">: Ethernet </w:t>
-      </w:r>
-      <w:proofErr w:type="spellStart"/>
-      <w:proofErr w:type="gramStart"/>
-      <w:r>
-        <w:t>HWaddr</w:t>
-      </w:r>
-      <w:proofErr w:type="spellEnd"/>
-      <w:r>
-        <w:t xml:space="preserve">  </w:t>
-      </w:r>
-      <w:r>
-        <w:tab/>
-      </w:r>
-      <w:proofErr w:type="gramEnd"/>
-      <w:r>
+        <w:t>1) In terminal type ‘ifconfig eth0’</w:t>
+      </w:r>
+    </w:p>
+    <w:p>
+      <w:pPr>
+        <w:pStyle w:val="Standard"/>
+        <w:rPr>
+          <w:u w:val="single"/>
+        </w:rPr>
+      </w:pPr>
+      <w:r>
+        <w:tab/>
+        <w:t>-This will generate a report. Look for the the line:</w:t>
+      </w:r>
+    </w:p>
+    <w:p>
+      <w:pPr>
+        <w:pStyle w:val="Standard"/>
+        <w:rPr>
+          <w:u w:val="single"/>
+        </w:rPr>
+      </w:pPr>
+      <w:r>
+        <w:tab/>
+      </w:r>
+      <w:r>
+        <w:tab/>
+        <w:t xml:space="preserve">‘eth0 Link encap: Ethernet HWaddr  </w:t>
+      </w:r>
+      <w:r>
+        <w:tab/>
         <w:t>’</w:t>
       </w:r>
     </w:p>
@@ -766,15 +582,7 @@
       </w:r>
       <w:r>
         <w:tab/>
-        <w:t xml:space="preserve">-The characters following </w:t>
-      </w:r>
-      <w:proofErr w:type="spellStart"/>
-      <w:r>
-        <w:t>HWaddr</w:t>
-      </w:r>
-      <w:proofErr w:type="spellEnd"/>
-      <w:r>
-        <w:t xml:space="preserve"> is the MAC Address</w:t>
+        <w:t>-The characters following HWaddr is the MAC Address</w:t>
       </w:r>
     </w:p>
     <w:p>
@@ -800,23 +608,7 @@
         <w:pStyle w:val="Standard"/>
       </w:pPr>
       <w:r>
-        <w:t>1) In terminal type ‘</w:t>
-      </w:r>
-      <w:proofErr w:type="spellStart"/>
-      <w:r>
-        <w:t>sudo</w:t>
-      </w:r>
-      <w:proofErr w:type="spellEnd"/>
-      <w:r>
-        <w:t xml:space="preserve"> apt-get install </w:t>
-      </w:r>
-      <w:proofErr w:type="spellStart"/>
-      <w:r>
-        <w:t>arduino</w:t>
-      </w:r>
-      <w:proofErr w:type="spellEnd"/>
-      <w:r>
-        <w:t>’</w:t>
+        <w:t>1) In terminal type ‘sudo apt-get install arduino’</w:t>
       </w:r>
     </w:p>
     <w:p>
@@ -844,18 +636,8 @@
           <w:szCs w:val="28"/>
           <w:u w:val="single"/>
         </w:rPr>
-        <w:t xml:space="preserve">Installing </w:t>
-      </w:r>
-      <w:proofErr w:type="spellStart"/>
-      <w:r>
-        <w:rPr>
-          <w:sz w:val="28"/>
-          <w:szCs w:val="28"/>
-          <w:u w:val="single"/>
-        </w:rPr>
-        <w:t>Miniconda</w:t>
-      </w:r>
-      <w:proofErr w:type="spellEnd"/>
+        <w:t>Installing Miniconda</w:t>
+      </w:r>
     </w:p>
     <w:p>
       <w:pPr>
@@ -871,35 +653,16 @@
       </w:pPr>
       <w:r>
         <w:tab/>
-      </w:r>
-      <w:proofErr w:type="gramStart"/>
-      <w:r>
-        <w:t>-‘</w:t>
-      </w:r>
-      <w:proofErr w:type="spellStart"/>
-      <w:proofErr w:type="gramEnd"/>
-      <w:r>
-        <w:t>wget</w:t>
-      </w:r>
-      <w:proofErr w:type="spellEnd"/>
-      <w:r>
-        <w:t xml:space="preserve"> http://repo.continuum.io/miniconda/Miniconda-3.5.5-Linux-armv6l.sh’</w:t>
-      </w:r>
-    </w:p>
-    <w:p>
-      <w:pPr>
-        <w:pStyle w:val="Standard"/>
-      </w:pPr>
-      <w:r>
-        <w:tab/>
-      </w:r>
-      <w:proofErr w:type="gramStart"/>
-      <w:r>
-        <w:t>-‘</w:t>
-      </w:r>
-      <w:proofErr w:type="gramEnd"/>
-      <w:r>
-        <w:t>md5sum Miniconda-3.5.5-Linux-armv6l.sh’</w:t>
+        <w:t>-‘wget http://repo.continuum.io/miniconda/Miniconda-3.5.5-Linux-armv6l.sh’</w:t>
+      </w:r>
+    </w:p>
+    <w:p>
+      <w:pPr>
+        <w:pStyle w:val="Standard"/>
+      </w:pPr>
+      <w:r>
+        <w:tab/>
+        <w:t>-‘md5sum Miniconda-3.5.5-Linux-armv6l.sh’</w:t>
       </w:r>
     </w:p>
     <w:p>
@@ -920,14 +683,33 @@
       </w:pPr>
       <w:r>
         <w:tab/>
-      </w:r>
-      <w:proofErr w:type="gramStart"/>
-      <w:r>
-        <w:t>-‘</w:t>
-      </w:r>
-      <w:proofErr w:type="gramEnd"/>
-      <w:r>
-        <w:t>/bin/bash Miniconda-3.5.5-Linux-armv6l.sh’</w:t>
+        <w:t>-‘/bin/bash Miniconda-3.5.5-Linux-armv6l.sh’</w:t>
+      </w:r>
+    </w:p>
+    <w:p>
+      <w:pPr>
+        <w:pStyle w:val="Standard"/>
+      </w:pPr>
+    </w:p>
+    <w:p>
+      <w:pPr>
+        <w:pStyle w:val="Standard"/>
+      </w:pPr>
+      <w:r>
+        <w:t>Should also add git and emacs</w:t>
+      </w:r>
+    </w:p>
+    <w:p>
+      <w:pPr>
+        <w:pStyle w:val="Standard"/>
+      </w:pPr>
+      <w:r>
+        <w:t>s</w:t>
+      </w:r>
+      <w:bookmarkStart w:id="0" w:name="_GoBack"/>
+      <w:bookmarkEnd w:id="0"/>
+      <w:r>
+        <w:t>udo apt-get install git</w:t>
       </w:r>
     </w:p>
     <w:sectPr>

</xml_diff>

<commit_message>
Mon Jul 22 22:56:52 EDT 2019
</commit_message>
<xml_diff>
--- a/Documentation/PiProtocol.docx
+++ b/Documentation/PiProtocol.docx
@@ -1,6 +1,6 @@
 
 <file path=word/document.xml><?xml version="1.0" encoding="utf-8"?>
-<w:document xmlns:wpc="http://schemas.microsoft.com/office/word/2010/wordprocessingCanvas" xmlns:mo="http://schemas.microsoft.com/office/mac/office/2008/main" xmlns:mc="http://schemas.openxmlformats.org/markup-compatibility/2006" xmlns:mv="urn:schemas-microsoft-com:mac:vml" xmlns:o="urn:schemas-microsoft-com:office:office" xmlns:r="http://schemas.openxmlformats.org/officeDocument/2006/relationships" xmlns:m="http://schemas.openxmlformats.org/officeDocument/2006/math" xmlns:v="urn:schemas-microsoft-com:vml" xmlns:wp14="http://schemas.microsoft.com/office/word/2010/wordprocessingDrawing" xmlns:wp="http://schemas.openxmlformats.org/drawingml/2006/wordprocessingDrawing" xmlns:w10="urn:schemas-microsoft-com:office:word" xmlns:w="http://schemas.openxmlformats.org/wordprocessingml/2006/main" xmlns:w14="http://schemas.microsoft.com/office/word/2010/wordml" xmlns:w15="http://schemas.microsoft.com/office/word/2012/wordml" xmlns:wpg="http://schemas.microsoft.com/office/word/2010/wordprocessingGroup" xmlns:wpi="http://schemas.microsoft.com/office/word/2010/wordprocessingInk" xmlns:wne="http://schemas.microsoft.com/office/word/2006/wordml" xmlns:wps="http://schemas.microsoft.com/office/word/2010/wordprocessingShape" mc:Ignorable="w14 w15 wp14">
+<w:document xmlns:wpc="http://schemas.microsoft.com/office/word/2010/wordprocessingCanvas" xmlns:cx="http://schemas.microsoft.com/office/drawing/2014/chartex" xmlns:cx1="http://schemas.microsoft.com/office/drawing/2015/9/8/chartex" xmlns:cx2="http://schemas.microsoft.com/office/drawing/2015/10/21/chartex" xmlns:cx3="http://schemas.microsoft.com/office/drawing/2016/5/9/chartex" xmlns:cx4="http://schemas.microsoft.com/office/drawing/2016/5/10/chartex" xmlns:cx5="http://schemas.microsoft.com/office/drawing/2016/5/11/chartex" xmlns:cx6="http://schemas.microsoft.com/office/drawing/2016/5/12/chartex" xmlns:cx7="http://schemas.microsoft.com/office/drawing/2016/5/13/chartex" xmlns:cx8="http://schemas.microsoft.com/office/drawing/2016/5/14/chartex" xmlns:mc="http://schemas.openxmlformats.org/markup-compatibility/2006" xmlns:aink="http://schemas.microsoft.com/office/drawing/2016/ink" xmlns:am3d="http://schemas.microsoft.com/office/drawing/2017/model3d" xmlns:o="urn:schemas-microsoft-com:office:office" xmlns:r="http://schemas.openxmlformats.org/officeDocument/2006/relationships" xmlns:m="http://schemas.openxmlformats.org/officeDocument/2006/math" xmlns:v="urn:schemas-microsoft-com:vml" xmlns:wp14="http://schemas.microsoft.com/office/word/2010/wordprocessingDrawing" xmlns:wp="http://schemas.openxmlformats.org/drawingml/2006/wordprocessingDrawing" xmlns:w10="urn:schemas-microsoft-com:office:word" xmlns:w="http://schemas.openxmlformats.org/wordprocessingml/2006/main" xmlns:w14="http://schemas.microsoft.com/office/word/2010/wordml" xmlns:w15="http://schemas.microsoft.com/office/word/2012/wordml" xmlns:w16cid="http://schemas.microsoft.com/office/word/2016/wordml/cid" xmlns:w16se="http://schemas.microsoft.com/office/word/2015/wordml/symex" xmlns:wpg="http://schemas.microsoft.com/office/word/2010/wordprocessingGroup" xmlns:wpi="http://schemas.microsoft.com/office/word/2010/wordprocessingInk" xmlns:wne="http://schemas.microsoft.com/office/word/2006/wordml" xmlns:wps="http://schemas.microsoft.com/office/word/2010/wordprocessingShape" mc:Ignorable="w14 w15 w16se w16cid wp14">
   <w:body>
     <w:p>
       <w:pPr>
@@ -100,7 +100,15 @@
       </w:pPr>
       <w:r>
         <w:tab/>
-        <w:t>-type ‘df -h’ without the quotes before inserting card</w:t>
+        <w:t>-type ‘</w:t>
+      </w:r>
+      <w:proofErr w:type="spellStart"/>
+      <w:r>
+        <w:t>df</w:t>
+      </w:r>
+      <w:proofErr w:type="spellEnd"/>
+      <w:r>
+        <w:t xml:space="preserve"> -h’ without the quotes before inserting card</w:t>
       </w:r>
     </w:p>
     <w:p>
@@ -127,7 +135,15 @@
       </w:pPr>
       <w:r>
         <w:tab/>
-        <w:t>-Insert card and type ‘df -h’ again. The newly listed device is the name of the SD card.</w:t>
+        <w:t>-Insert card and type ‘</w:t>
+      </w:r>
+      <w:proofErr w:type="spellStart"/>
+      <w:r>
+        <w:t>df</w:t>
+      </w:r>
+      <w:proofErr w:type="spellEnd"/>
+      <w:r>
+        <w:t xml:space="preserve"> -h’ again. The newly listed device is the name of the SD card.</w:t>
       </w:r>
     </w:p>
     <w:p>
@@ -177,22 +193,38 @@
       </w:pPr>
       <w:r>
         <w:tab/>
-        <w:t>-type ‘umount’ followed by the full name of your SD card</w:t>
-      </w:r>
-    </w:p>
-    <w:p>
-      <w:pPr>
-        <w:pStyle w:val="Standard"/>
-        <w:rPr>
-          <w:u w:val="single"/>
-        </w:rPr>
-      </w:pPr>
-      <w:r>
-        <w:tab/>
-      </w:r>
-      <w:r>
-        <w:tab/>
-        <w:t>-For example, ours would be ‘ umount /dev/mmcblk0p1’</w:t>
+        <w:t>-type ‘</w:t>
+      </w:r>
+      <w:proofErr w:type="spellStart"/>
+      <w:r>
+        <w:t>umount</w:t>
+      </w:r>
+      <w:proofErr w:type="spellEnd"/>
+      <w:r>
+        <w:t>’ followed by the full name of your SD card</w:t>
+      </w:r>
+    </w:p>
+    <w:p>
+      <w:pPr>
+        <w:pStyle w:val="Standard"/>
+        <w:rPr>
+          <w:u w:val="single"/>
+        </w:rPr>
+      </w:pPr>
+      <w:r>
+        <w:tab/>
+      </w:r>
+      <w:r>
+        <w:tab/>
+        <w:t xml:space="preserve">-For example, ours would be ‘ </w:t>
+      </w:r>
+      <w:proofErr w:type="spellStart"/>
+      <w:r>
+        <w:t>umount</w:t>
+      </w:r>
+      <w:proofErr w:type="spellEnd"/>
+      <w:r>
+        <w:t xml:space="preserve"> /dev/mmcblk0p1’</w:t>
       </w:r>
     </w:p>
     <w:p>
@@ -215,7 +247,15 @@
       </w:pPr>
       <w:r>
         <w:tab/>
-        <w:t>-At the time this is being written, the latest release is “Raspian Jessie with Pixel”</w:t>
+        <w:t>-At the time this is being written, the latest release is “</w:t>
+      </w:r>
+      <w:proofErr w:type="spellStart"/>
+      <w:r>
+        <w:t>Raspian</w:t>
+      </w:r>
+      <w:proofErr w:type="spellEnd"/>
+      <w:r>
+        <w:t xml:space="preserve"> Jessie with Pixel”</w:t>
       </w:r>
     </w:p>
     <w:p>
@@ -257,7 +297,15 @@
       </w:r>
       <w:r>
         <w:tab/>
-        <w:t>-Ex: ‘2016-09-23-raspian-jessie.img’ located under ‘/home/dmauri’</w:t>
+        <w:t>-Ex: ‘2016-09-23-raspian-jessie.img’ located under ‘/home/</w:t>
+      </w:r>
+      <w:proofErr w:type="spellStart"/>
+      <w:r>
+        <w:t>dmauri</w:t>
+      </w:r>
+      <w:proofErr w:type="spellEnd"/>
+      <w:r>
+        <w:t>’</w:t>
       </w:r>
     </w:p>
     <w:p>
@@ -280,38 +328,75 @@
       </w:pPr>
       <w:r>
         <w:tab/>
-        <w:t>- ‘sudo dd bs=4M if=2016-09-23-raspian-jessie.img of=/dev/mmcblk0’</w:t>
-      </w:r>
-    </w:p>
-    <w:p>
-      <w:pPr>
-        <w:pStyle w:val="Standard"/>
-        <w:rPr>
-          <w:u w:val="single"/>
-        </w:rPr>
-      </w:pPr>
-      <w:r>
-        <w:tab/>
-      </w:r>
-      <w:r>
-        <w:tab/>
-        <w:t>-sudo gives permission if you aren’t logged in as root</w:t>
-      </w:r>
-    </w:p>
-    <w:p>
-      <w:pPr>
-        <w:pStyle w:val="Standard"/>
-        <w:rPr>
-          <w:u w:val="single"/>
-        </w:rPr>
-      </w:pPr>
-      <w:r>
-        <w:tab/>
-      </w:r>
-      <w:r>
-        <w:tab/>
-        <w:t>-USE CAUTION WHEN USING THE COMMAND dd</w:t>
-      </w:r>
+        <w:t>- ‘</w:t>
+      </w:r>
+      <w:proofErr w:type="spellStart"/>
+      <w:r>
+        <w:t>sudo</w:t>
+      </w:r>
+      <w:proofErr w:type="spellEnd"/>
+      <w:r>
+        <w:t xml:space="preserve"> </w:t>
+      </w:r>
+      <w:proofErr w:type="spellStart"/>
+      <w:r>
+        <w:t>dd</w:t>
+      </w:r>
+      <w:proofErr w:type="spellEnd"/>
+      <w:r>
+        <w:t xml:space="preserve"> </w:t>
+      </w:r>
+      <w:proofErr w:type="spellStart"/>
+      <w:r>
+        <w:t>bs</w:t>
+      </w:r>
+      <w:proofErr w:type="spellEnd"/>
+      <w:r>
+        <w:t>=4M if=2016-09-23-raspian-jessie.img of=/dev/mmcblk0’</w:t>
+      </w:r>
+    </w:p>
+    <w:p>
+      <w:pPr>
+        <w:pStyle w:val="Standard"/>
+        <w:rPr>
+          <w:u w:val="single"/>
+        </w:rPr>
+      </w:pPr>
+      <w:r>
+        <w:tab/>
+      </w:r>
+      <w:r>
+        <w:tab/>
+        <w:t>-</w:t>
+      </w:r>
+      <w:proofErr w:type="spellStart"/>
+      <w:r>
+        <w:t>sudo</w:t>
+      </w:r>
+      <w:proofErr w:type="spellEnd"/>
+      <w:r>
+        <w:t xml:space="preserve"> gives permission if you aren’t logged in as root</w:t>
+      </w:r>
+    </w:p>
+    <w:p>
+      <w:pPr>
+        <w:pStyle w:val="Standard"/>
+        <w:rPr>
+          <w:u w:val="single"/>
+        </w:rPr>
+      </w:pPr>
+      <w:r>
+        <w:tab/>
+      </w:r>
+      <w:r>
+        <w:tab/>
+        <w:t xml:space="preserve">-USE CAUTION WHEN USING THE COMMAND </w:t>
+      </w:r>
+      <w:proofErr w:type="spellStart"/>
+      <w:r>
+        <w:t>dd</w:t>
+      </w:r>
+      <w:proofErr w:type="spellEnd"/>
     </w:p>
     <w:p>
       <w:pPr>
@@ -370,7 +455,31 @@
       </w:pPr>
       <w:r>
         <w:tab/>
-        <w:t>-Note: At this point terminal will stop responding. It will not demonstrate how much progress has been made. To check on progress, open another Terminal window and type ‘sudo pkill -USR1 -n -x dd’</w:t>
+        <w:t>-Note: At this point terminal will stop responding. It will not demonstrate how much progress has been made. To check on progress, open another Terminal window and type ‘</w:t>
+      </w:r>
+      <w:proofErr w:type="spellStart"/>
+      <w:r>
+        <w:t>sudo</w:t>
+      </w:r>
+      <w:proofErr w:type="spellEnd"/>
+      <w:r>
+        <w:t xml:space="preserve"> </w:t>
+      </w:r>
+      <w:proofErr w:type="spellStart"/>
+      <w:r>
+        <w:t>pkill</w:t>
+      </w:r>
+      <w:proofErr w:type="spellEnd"/>
+      <w:r>
+        <w:t xml:space="preserve"> -USR1 -n -x </w:t>
+      </w:r>
+      <w:proofErr w:type="spellStart"/>
+      <w:r>
+        <w:t>dd</w:t>
+      </w:r>
+      <w:proofErr w:type="spellEnd"/>
+      <w:r>
+        <w:t>’</w:t>
       </w:r>
     </w:p>
     <w:p>
@@ -435,7 +544,15 @@
       </w:r>
       <w:r>
         <w:tab/>
-        <w:t xml:space="preserve"> 4348444672 bytes (4.3 GB, 4.0 GiB) copied, 799.367 s, 5.4 MB/s</w:t>
+        <w:t xml:space="preserve"> 4348444672 bytes (4.3 GB, 4.0 </w:t>
+      </w:r>
+      <w:proofErr w:type="spellStart"/>
+      <w:r>
+        <w:t>GiB</w:t>
+      </w:r>
+      <w:proofErr w:type="spellEnd"/>
+      <w:r>
+        <w:t>) copied, 799.367 s, 5.4 MB/s</w:t>
       </w:r>
     </w:p>
     <w:p>
@@ -482,7 +599,15 @@
       </w:pPr>
       <w:r>
         <w:tab/>
-        <w:t>-Unmount card using the previously indicated umount command.</w:t>
+        <w:t xml:space="preserve">-Unmount card using the previously indicated </w:t>
+      </w:r>
+      <w:proofErr w:type="spellStart"/>
+      <w:r>
+        <w:t>umount</w:t>
+      </w:r>
+      <w:proofErr w:type="spellEnd"/>
+      <w:r>
+        <w:t xml:space="preserve"> command.</w:t>
       </w:r>
     </w:p>
     <w:p>
@@ -536,34 +661,66 @@
         </w:rPr>
       </w:pPr>
       <w:r>
-        <w:t>1) In terminal type ‘ifconfig eth0’</w:t>
-      </w:r>
-    </w:p>
-    <w:p>
-      <w:pPr>
-        <w:pStyle w:val="Standard"/>
-        <w:rPr>
-          <w:u w:val="single"/>
-        </w:rPr>
-      </w:pPr>
-      <w:r>
-        <w:tab/>
-        <w:t>-This will generate a report. Look for the the line:</w:t>
-      </w:r>
-    </w:p>
-    <w:p>
-      <w:pPr>
-        <w:pStyle w:val="Standard"/>
-        <w:rPr>
-          <w:u w:val="single"/>
-        </w:rPr>
-      </w:pPr>
-      <w:r>
-        <w:tab/>
-      </w:r>
-      <w:r>
-        <w:tab/>
-        <w:t xml:space="preserve">‘eth0 Link encap: Ethernet HWaddr  </w:t>
+        <w:t>1) In terminal type ‘</w:t>
+      </w:r>
+      <w:proofErr w:type="spellStart"/>
+      <w:r>
+        <w:t>ifconfig</w:t>
+      </w:r>
+      <w:proofErr w:type="spellEnd"/>
+      <w:r>
+        <w:t xml:space="preserve"> eth0’</w:t>
+      </w:r>
+    </w:p>
+    <w:p>
+      <w:pPr>
+        <w:pStyle w:val="Standard"/>
+        <w:rPr>
+          <w:u w:val="single"/>
+        </w:rPr>
+      </w:pPr>
+      <w:r>
+        <w:tab/>
+        <w:t xml:space="preserve">-This will generate a report. Look for the </w:t>
+      </w:r>
+      <w:proofErr w:type="spellStart"/>
+      <w:r>
+        <w:t>the</w:t>
+      </w:r>
+      <w:proofErr w:type="spellEnd"/>
+      <w:r>
+        <w:t xml:space="preserve"> line:</w:t>
+      </w:r>
+    </w:p>
+    <w:p>
+      <w:pPr>
+        <w:pStyle w:val="Standard"/>
+        <w:rPr>
+          <w:u w:val="single"/>
+        </w:rPr>
+      </w:pPr>
+      <w:r>
+        <w:tab/>
+      </w:r>
+      <w:r>
+        <w:tab/>
+        <w:t xml:space="preserve">‘eth0 Link </w:t>
+      </w:r>
+      <w:proofErr w:type="spellStart"/>
+      <w:r>
+        <w:t>encap</w:t>
+      </w:r>
+      <w:proofErr w:type="spellEnd"/>
+      <w:r>
+        <w:t xml:space="preserve">: Ethernet </w:t>
+      </w:r>
+      <w:proofErr w:type="spellStart"/>
+      <w:r>
+        <w:t>HWaddr</w:t>
+      </w:r>
+      <w:proofErr w:type="spellEnd"/>
+      <w:r>
+        <w:t xml:space="preserve">  </w:t>
       </w:r>
       <w:r>
         <w:tab/>
@@ -582,7 +739,15 @@
       </w:r>
       <w:r>
         <w:tab/>
-        <w:t>-The characters following HWaddr is the MAC Address</w:t>
+        <w:t xml:space="preserve">-The characters following </w:t>
+      </w:r>
+      <w:proofErr w:type="spellStart"/>
+      <w:r>
+        <w:t>HWaddr</w:t>
+      </w:r>
+      <w:proofErr w:type="spellEnd"/>
+      <w:r>
+        <w:t xml:space="preserve"> is the MAC Address</w:t>
       </w:r>
     </w:p>
     <w:p>
@@ -608,7 +773,23 @@
         <w:pStyle w:val="Standard"/>
       </w:pPr>
       <w:r>
-        <w:t>1) In terminal type ‘sudo apt-get install arduino’</w:t>
+        <w:t>1) In terminal type ‘</w:t>
+      </w:r>
+      <w:proofErr w:type="spellStart"/>
+      <w:r>
+        <w:t>sudo</w:t>
+      </w:r>
+      <w:proofErr w:type="spellEnd"/>
+      <w:r>
+        <w:t xml:space="preserve"> apt-get install </w:t>
+      </w:r>
+      <w:proofErr w:type="spellStart"/>
+      <w:r>
+        <w:t>arduino</w:t>
+      </w:r>
+      <w:proofErr w:type="spellEnd"/>
+      <w:r>
+        <w:t>’</w:t>
       </w:r>
     </w:p>
     <w:p>
@@ -636,8 +817,18 @@
           <w:szCs w:val="28"/>
           <w:u w:val="single"/>
         </w:rPr>
-        <w:t>Installing Miniconda</w:t>
-      </w:r>
+        <w:t xml:space="preserve">Installing </w:t>
+      </w:r>
+      <w:proofErr w:type="spellStart"/>
+      <w:r>
+        <w:rPr>
+          <w:sz w:val="28"/>
+          <w:szCs w:val="28"/>
+          <w:u w:val="single"/>
+        </w:rPr>
+        <w:t>Miniconda</w:t>
+      </w:r>
+      <w:proofErr w:type="spellEnd"/>
     </w:p>
     <w:p>
       <w:pPr>
@@ -653,7 +844,15 @@
       </w:pPr>
       <w:r>
         <w:tab/>
-        <w:t>-‘wget http://repo.continuum.io/miniconda/Miniconda-3.5.5-Linux-armv6l.sh’</w:t>
+        <w:t>-‘</w:t>
+      </w:r>
+      <w:proofErr w:type="spellStart"/>
+      <w:r>
+        <w:t>wget</w:t>
+      </w:r>
+      <w:proofErr w:type="spellEnd"/>
+      <w:r>
+        <w:t xml:space="preserve"> http://repo.continuum.io/miniconda/Miniconda-3.5.5-Linux-armv6l.sh’</w:t>
       </w:r>
     </w:p>
     <w:p>
@@ -703,13 +902,1354 @@
       <w:pPr>
         <w:pStyle w:val="Standard"/>
       </w:pPr>
-      <w:r>
-        <w:t>s</w:t>
-      </w:r>
+      <w:proofErr w:type="spellStart"/>
+      <w:r>
+        <w:t>sudo</w:t>
+      </w:r>
+      <w:proofErr w:type="spellEnd"/>
+      <w:r>
+        <w:t xml:space="preserve"> apt-get install git</w:t>
+      </w:r>
+    </w:p>
+    <w:p>
+      <w:pPr>
+        <w:pStyle w:val="Standard"/>
+      </w:pPr>
+    </w:p>
+    <w:p>
+      <w:pPr>
+        <w:pStyle w:val="Standard"/>
+      </w:pPr>
+    </w:p>
+    <w:p>
+      <w:pPr>
+        <w:pStyle w:val="Standard"/>
+      </w:pPr>
+      <w:r>
+        <w:t>Figuring out which port the Arduino is on</w:t>
+      </w:r>
+    </w:p>
+    <w:p>
+      <w:pPr>
+        <w:pStyle w:val="Standard"/>
+      </w:pPr>
+    </w:p>
+    <w:p>
+      <w:pPr>
+        <w:pStyle w:val="Standard"/>
+      </w:pPr>
+    </w:p>
+    <w:p>
+      <w:pPr>
+        <w:pStyle w:val="Standard"/>
+      </w:pPr>
+    </w:p>
+    <w:p>
+      <w:pPr>
+        <w:suppressAutoHyphens w:val="0"/>
+        <w:autoSpaceDN/>
+        <w:textAlignment w:val="auto"/>
+        <w:rPr>
+          <w:rFonts w:ascii="Times New Roman" w:eastAsia="Times New Roman" w:hAnsi="Times New Roman" w:cs="Times New Roman"/>
+          <w:kern w:val="0"/>
+          <w:lang w:eastAsia="en-US" w:bidi="ar-SA"/>
+        </w:rPr>
+      </w:pPr>
+      <w:r>
+        <w:rPr>
+          <w:rFonts w:ascii="-webkit-standard" w:eastAsia="Times New Roman" w:hAnsi="-webkit-standard" w:cs="Times New Roman"/>
+          <w:color w:val="000000"/>
+          <w:kern w:val="0"/>
+          <w:sz w:val="27"/>
+          <w:szCs w:val="27"/>
+          <w:lang w:eastAsia="en-US" w:bidi="ar-SA"/>
+        </w:rPr>
+        <w:t>Hi Mauricio,</w:t>
+      </w:r>
+    </w:p>
+    <w:p>
+      <w:pPr>
+        <w:suppressAutoHyphens w:val="0"/>
+        <w:autoSpaceDN/>
+        <w:textAlignment w:val="auto"/>
+        <w:rPr>
+          <w:rFonts w:ascii="-webkit-standard" w:eastAsia="Times New Roman" w:hAnsi="-webkit-standard" w:cs="Times New Roman"/>
+          <w:color w:val="000000"/>
+          <w:kern w:val="0"/>
+          <w:lang w:eastAsia="en-US" w:bidi="ar-SA"/>
+        </w:rPr>
+      </w:pPr>
+    </w:p>
+    <w:p>
+      <w:pPr>
+        <w:suppressAutoHyphens w:val="0"/>
+        <w:autoSpaceDN/>
+        <w:textAlignment w:val="auto"/>
+        <w:rPr>
+          <w:rFonts w:ascii="-webkit-standard" w:eastAsia="Times New Roman" w:hAnsi="-webkit-standard" w:cs="Times New Roman"/>
+          <w:color w:val="000000"/>
+          <w:kern w:val="0"/>
+          <w:lang w:eastAsia="en-US" w:bidi="ar-SA"/>
+        </w:rPr>
+      </w:pPr>
+      <w:r>
+        <w:rPr>
+          <w:rFonts w:ascii="-webkit-standard" w:eastAsia="Times New Roman" w:hAnsi="-webkit-standard" w:cs="Times New Roman"/>
+          <w:color w:val="000000"/>
+          <w:kern w:val="0"/>
+          <w:lang w:eastAsia="en-US" w:bidi="ar-SA"/>
+        </w:rPr>
+        <w:t xml:space="preserve">I’ve looked into making the </w:t>
+      </w:r>
+      <w:proofErr w:type="spellStart"/>
+      <w:r>
+        <w:rPr>
+          <w:rFonts w:ascii="-webkit-standard" w:eastAsia="Times New Roman" w:hAnsi="-webkit-standard" w:cs="Times New Roman"/>
+          <w:color w:val="000000"/>
+          <w:kern w:val="0"/>
+          <w:lang w:eastAsia="en-US" w:bidi="ar-SA"/>
+        </w:rPr>
+        <w:t>ltr-sdr</w:t>
+      </w:r>
+      <w:proofErr w:type="spellEnd"/>
+      <w:r>
+        <w:rPr>
+          <w:rFonts w:ascii="-webkit-standard" w:eastAsia="Times New Roman" w:hAnsi="-webkit-standard" w:cs="Times New Roman"/>
+          <w:color w:val="000000"/>
+          <w:kern w:val="0"/>
+          <w:lang w:eastAsia="en-US" w:bidi="ar-SA"/>
+        </w:rPr>
+        <w:t xml:space="preserve"> library that you pointed out yesterday. You can use the directions here: </w:t>
+      </w:r>
+      <w:hyperlink r:id="rId6" w:history="1">
+        <w:r>
+          <w:rPr>
+            <w:rFonts w:ascii="-webkit-standard" w:eastAsia="Times New Roman" w:hAnsi="-webkit-standard" w:cs="Times New Roman"/>
+            <w:color w:val="0000FF"/>
+            <w:kern w:val="0"/>
+            <w:u w:val="single"/>
+            <w:lang w:eastAsia="en-US" w:bidi="ar-SA"/>
+          </w:rPr>
+          <w:t>http://osmocom.org/projects/sdr/wiki/rtl-sdr</w:t>
+        </w:r>
+      </w:hyperlink>
+      <w:r>
+        <w:rPr>
+          <w:rFonts w:ascii="-webkit-standard" w:eastAsia="Times New Roman" w:hAnsi="-webkit-standard" w:cs="Times New Roman"/>
+          <w:color w:val="000000"/>
+          <w:kern w:val="0"/>
+          <w:lang w:eastAsia="en-US" w:bidi="ar-SA"/>
+        </w:rPr>
+        <w:t>. Basically the steps I followed were:</w:t>
+      </w:r>
+    </w:p>
+    <w:p>
+      <w:pPr>
+        <w:suppressAutoHyphens w:val="0"/>
+        <w:autoSpaceDN/>
+        <w:textAlignment w:val="auto"/>
+        <w:rPr>
+          <w:rFonts w:ascii="-webkit-standard" w:eastAsia="Times New Roman" w:hAnsi="-webkit-standard" w:cs="Times New Roman"/>
+          <w:color w:val="000000"/>
+          <w:kern w:val="0"/>
+          <w:lang w:eastAsia="en-US" w:bidi="ar-SA"/>
+        </w:rPr>
+      </w:pPr>
+    </w:p>
+    <w:p>
+      <w:pPr>
+        <w:suppressAutoHyphens w:val="0"/>
+        <w:autoSpaceDN/>
+        <w:textAlignment w:val="auto"/>
+        <w:rPr>
+          <w:rFonts w:ascii="-webkit-standard" w:eastAsia="Times New Roman" w:hAnsi="-webkit-standard" w:cs="Times New Roman"/>
+          <w:color w:val="000000"/>
+          <w:kern w:val="0"/>
+          <w:lang w:eastAsia="en-US" w:bidi="ar-SA"/>
+        </w:rPr>
+      </w:pPr>
+      <w:r>
+        <w:rPr>
+          <w:rFonts w:ascii="-webkit-standard" w:eastAsia="Times New Roman" w:hAnsi="-webkit-standard" w:cs="Times New Roman"/>
+          <w:color w:val="000000"/>
+          <w:kern w:val="0"/>
+          <w:lang w:eastAsia="en-US" w:bidi="ar-SA"/>
+        </w:rPr>
+        <w:t>- git clone </w:t>
+      </w:r>
+      <w:hyperlink r:id="rId7" w:history="1">
+        <w:r>
+          <w:rPr>
+            <w:rFonts w:ascii="-webkit-standard" w:eastAsia="Times New Roman" w:hAnsi="-webkit-standard" w:cs="Times New Roman"/>
+            <w:color w:val="0000FF"/>
+            <w:kern w:val="0"/>
+            <w:u w:val="single"/>
+            <w:lang w:eastAsia="en-US" w:bidi="ar-SA"/>
+          </w:rPr>
+          <w:t>https://github.com/librtlsdr/librtlsdr.git</w:t>
+        </w:r>
+      </w:hyperlink>
+    </w:p>
+    <w:p>
+      <w:pPr>
+        <w:suppressAutoHyphens w:val="0"/>
+        <w:autoSpaceDN/>
+        <w:textAlignment w:val="auto"/>
+        <w:rPr>
+          <w:rFonts w:ascii="-webkit-standard" w:eastAsia="Times New Roman" w:hAnsi="-webkit-standard" w:cs="Times New Roman"/>
+          <w:color w:val="000000"/>
+          <w:kern w:val="0"/>
+          <w:lang w:eastAsia="en-US" w:bidi="ar-SA"/>
+        </w:rPr>
+      </w:pPr>
+      <w:r>
+        <w:rPr>
+          <w:rFonts w:ascii="-webkit-standard" w:eastAsia="Times New Roman" w:hAnsi="-webkit-standard" w:cs="Times New Roman"/>
+          <w:color w:val="000000"/>
+          <w:kern w:val="0"/>
+          <w:lang w:eastAsia="en-US" w:bidi="ar-SA"/>
+        </w:rPr>
+        <w:t xml:space="preserve">- cd </w:t>
+      </w:r>
+      <w:proofErr w:type="spellStart"/>
+      <w:r>
+        <w:rPr>
+          <w:rFonts w:ascii="-webkit-standard" w:eastAsia="Times New Roman" w:hAnsi="-webkit-standard" w:cs="Times New Roman"/>
+          <w:color w:val="000000"/>
+          <w:kern w:val="0"/>
+          <w:lang w:eastAsia="en-US" w:bidi="ar-SA"/>
+        </w:rPr>
+        <w:t>librtlsdr</w:t>
+      </w:r>
+      <w:proofErr w:type="spellEnd"/>
+    </w:p>
+    <w:p>
+      <w:pPr>
+        <w:suppressAutoHyphens w:val="0"/>
+        <w:autoSpaceDN/>
+        <w:textAlignment w:val="auto"/>
+        <w:rPr>
+          <w:rFonts w:ascii="-webkit-standard" w:eastAsia="Times New Roman" w:hAnsi="-webkit-standard" w:cs="Times New Roman"/>
+          <w:color w:val="000000"/>
+          <w:kern w:val="0"/>
+          <w:lang w:eastAsia="en-US" w:bidi="ar-SA"/>
+        </w:rPr>
+      </w:pPr>
+      <w:r>
+        <w:rPr>
+          <w:rFonts w:ascii="-webkit-standard" w:eastAsia="Times New Roman" w:hAnsi="-webkit-standard" w:cs="Times New Roman"/>
+          <w:color w:val="000000"/>
+          <w:kern w:val="0"/>
+          <w:lang w:eastAsia="en-US" w:bidi="ar-SA"/>
+        </w:rPr>
+        <w:t xml:space="preserve">- </w:t>
+      </w:r>
+      <w:proofErr w:type="spellStart"/>
+      <w:r>
+        <w:rPr>
+          <w:rFonts w:ascii="-webkit-standard" w:eastAsia="Times New Roman" w:hAnsi="-webkit-standard" w:cs="Times New Roman"/>
+          <w:color w:val="000000"/>
+          <w:kern w:val="0"/>
+          <w:lang w:eastAsia="en-US" w:bidi="ar-SA"/>
+        </w:rPr>
+        <w:t>mkdir</w:t>
+      </w:r>
+      <w:proofErr w:type="spellEnd"/>
+      <w:r>
+        <w:rPr>
+          <w:rFonts w:ascii="-webkit-standard" w:eastAsia="Times New Roman" w:hAnsi="-webkit-standard" w:cs="Times New Roman"/>
+          <w:color w:val="000000"/>
+          <w:kern w:val="0"/>
+          <w:lang w:eastAsia="en-US" w:bidi="ar-SA"/>
+        </w:rPr>
+        <w:t xml:space="preserve"> build</w:t>
+      </w:r>
+    </w:p>
+    <w:p>
+      <w:pPr>
+        <w:suppressAutoHyphens w:val="0"/>
+        <w:autoSpaceDN/>
+        <w:textAlignment w:val="auto"/>
+        <w:rPr>
+          <w:rFonts w:ascii="-webkit-standard" w:eastAsia="Times New Roman" w:hAnsi="-webkit-standard" w:cs="Times New Roman"/>
+          <w:color w:val="000000"/>
+          <w:kern w:val="0"/>
+          <w:lang w:eastAsia="en-US" w:bidi="ar-SA"/>
+        </w:rPr>
+      </w:pPr>
+      <w:r>
+        <w:rPr>
+          <w:rFonts w:ascii="-webkit-standard" w:eastAsia="Times New Roman" w:hAnsi="-webkit-standard" w:cs="Times New Roman"/>
+          <w:color w:val="000000"/>
+          <w:kern w:val="0"/>
+          <w:lang w:eastAsia="en-US" w:bidi="ar-SA"/>
+        </w:rPr>
+        <w:t>- cd build</w:t>
+      </w:r>
+    </w:p>
+    <w:p>
+      <w:pPr>
+        <w:suppressAutoHyphens w:val="0"/>
+        <w:autoSpaceDN/>
+        <w:textAlignment w:val="auto"/>
+        <w:rPr>
+          <w:rFonts w:ascii="-webkit-standard" w:eastAsia="Times New Roman" w:hAnsi="-webkit-standard" w:cs="Times New Roman"/>
+          <w:color w:val="000000"/>
+          <w:kern w:val="0"/>
+          <w:lang w:eastAsia="en-US" w:bidi="ar-SA"/>
+        </w:rPr>
+      </w:pPr>
+      <w:r>
+        <w:rPr>
+          <w:rFonts w:ascii="-webkit-standard" w:eastAsia="Times New Roman" w:hAnsi="-webkit-standard" w:cs="Times New Roman"/>
+          <w:color w:val="000000"/>
+          <w:kern w:val="0"/>
+          <w:lang w:eastAsia="en-US" w:bidi="ar-SA"/>
+        </w:rPr>
+        <w:t xml:space="preserve">- </w:t>
+      </w:r>
+      <w:proofErr w:type="spellStart"/>
+      <w:r>
+        <w:rPr>
+          <w:rFonts w:ascii="-webkit-standard" w:eastAsia="Times New Roman" w:hAnsi="-webkit-standard" w:cs="Times New Roman"/>
+          <w:color w:val="000000"/>
+          <w:kern w:val="0"/>
+          <w:lang w:eastAsia="en-US" w:bidi="ar-SA"/>
+        </w:rPr>
+        <w:t>cmake</w:t>
+      </w:r>
+      <w:proofErr w:type="spellEnd"/>
+      <w:r>
+        <w:rPr>
+          <w:rFonts w:ascii="-webkit-standard" w:eastAsia="Times New Roman" w:hAnsi="-webkit-standard" w:cs="Times New Roman"/>
+          <w:color w:val="000000"/>
+          <w:kern w:val="0"/>
+          <w:lang w:eastAsia="en-US" w:bidi="ar-SA"/>
+        </w:rPr>
+        <w:t xml:space="preserve"> ../</w:t>
+      </w:r>
+    </w:p>
+    <w:p>
+      <w:pPr>
+        <w:suppressAutoHyphens w:val="0"/>
+        <w:autoSpaceDN/>
+        <w:textAlignment w:val="auto"/>
+        <w:rPr>
+          <w:rFonts w:ascii="-webkit-standard" w:eastAsia="Times New Roman" w:hAnsi="-webkit-standard" w:cs="Times New Roman"/>
+          <w:color w:val="000000"/>
+          <w:kern w:val="0"/>
+          <w:lang w:eastAsia="en-US" w:bidi="ar-SA"/>
+        </w:rPr>
+      </w:pPr>
+      <w:r>
+        <w:rPr>
+          <w:rFonts w:ascii="-webkit-standard" w:eastAsia="Times New Roman" w:hAnsi="-webkit-standard" w:cs="Times New Roman"/>
+          <w:color w:val="000000"/>
+          <w:kern w:val="0"/>
+          <w:lang w:eastAsia="en-US" w:bidi="ar-SA"/>
+        </w:rPr>
+        <w:t>- make</w:t>
+      </w:r>
+    </w:p>
+    <w:p>
+      <w:pPr>
+        <w:suppressAutoHyphens w:val="0"/>
+        <w:autoSpaceDN/>
+        <w:textAlignment w:val="auto"/>
+        <w:rPr>
+          <w:rFonts w:ascii="-webkit-standard" w:eastAsia="Times New Roman" w:hAnsi="-webkit-standard" w:cs="Times New Roman"/>
+          <w:color w:val="000000"/>
+          <w:kern w:val="0"/>
+          <w:lang w:eastAsia="en-US" w:bidi="ar-SA"/>
+        </w:rPr>
+      </w:pPr>
+      <w:r>
+        <w:rPr>
+          <w:rFonts w:ascii="-webkit-standard" w:eastAsia="Times New Roman" w:hAnsi="-webkit-standard" w:cs="Times New Roman"/>
+          <w:color w:val="000000"/>
+          <w:kern w:val="0"/>
+          <w:lang w:eastAsia="en-US" w:bidi="ar-SA"/>
+        </w:rPr>
+        <w:t xml:space="preserve">- </w:t>
+      </w:r>
+      <w:proofErr w:type="spellStart"/>
+      <w:r>
+        <w:rPr>
+          <w:rFonts w:ascii="-webkit-standard" w:eastAsia="Times New Roman" w:hAnsi="-webkit-standard" w:cs="Times New Roman"/>
+          <w:color w:val="000000"/>
+          <w:kern w:val="0"/>
+          <w:lang w:eastAsia="en-US" w:bidi="ar-SA"/>
+        </w:rPr>
+        <w:t>sudo</w:t>
+      </w:r>
+      <w:proofErr w:type="spellEnd"/>
+      <w:r>
+        <w:rPr>
+          <w:rFonts w:ascii="-webkit-standard" w:eastAsia="Times New Roman" w:hAnsi="-webkit-standard" w:cs="Times New Roman"/>
+          <w:color w:val="000000"/>
+          <w:kern w:val="0"/>
+          <w:lang w:eastAsia="en-US" w:bidi="ar-SA"/>
+        </w:rPr>
+        <w:t xml:space="preserve"> make install</w:t>
+      </w:r>
+    </w:p>
+    <w:p>
+      <w:pPr>
+        <w:suppressAutoHyphens w:val="0"/>
+        <w:autoSpaceDN/>
+        <w:textAlignment w:val="auto"/>
+        <w:rPr>
+          <w:rFonts w:ascii="-webkit-standard" w:eastAsia="Times New Roman" w:hAnsi="-webkit-standard" w:cs="Times New Roman"/>
+          <w:color w:val="000000"/>
+          <w:kern w:val="0"/>
+          <w:lang w:eastAsia="en-US" w:bidi="ar-SA"/>
+        </w:rPr>
+      </w:pPr>
+      <w:r>
+        <w:rPr>
+          <w:rFonts w:ascii="-webkit-standard" w:eastAsia="Times New Roman" w:hAnsi="-webkit-standard" w:cs="Times New Roman"/>
+          <w:color w:val="000000"/>
+          <w:kern w:val="0"/>
+          <w:lang w:eastAsia="en-US" w:bidi="ar-SA"/>
+        </w:rPr>
+        <w:t xml:space="preserve">- </w:t>
+      </w:r>
+      <w:proofErr w:type="spellStart"/>
+      <w:r>
+        <w:rPr>
+          <w:rFonts w:ascii="-webkit-standard" w:eastAsia="Times New Roman" w:hAnsi="-webkit-standard" w:cs="Times New Roman"/>
+          <w:color w:val="000000"/>
+          <w:kern w:val="0"/>
+          <w:lang w:eastAsia="en-US" w:bidi="ar-SA"/>
+        </w:rPr>
+        <w:t>sudo</w:t>
+      </w:r>
+      <w:proofErr w:type="spellEnd"/>
+      <w:r>
+        <w:rPr>
+          <w:rFonts w:ascii="-webkit-standard" w:eastAsia="Times New Roman" w:hAnsi="-webkit-standard" w:cs="Times New Roman"/>
+          <w:color w:val="000000"/>
+          <w:kern w:val="0"/>
+          <w:lang w:eastAsia="en-US" w:bidi="ar-SA"/>
+        </w:rPr>
+        <w:t xml:space="preserve"> </w:t>
+      </w:r>
+      <w:proofErr w:type="spellStart"/>
+      <w:r>
+        <w:rPr>
+          <w:rFonts w:ascii="-webkit-standard" w:eastAsia="Times New Roman" w:hAnsi="-webkit-standard" w:cs="Times New Roman"/>
+          <w:color w:val="000000"/>
+          <w:kern w:val="0"/>
+          <w:lang w:eastAsia="en-US" w:bidi="ar-SA"/>
+        </w:rPr>
+        <w:t>ldconfig</w:t>
+      </w:r>
+      <w:proofErr w:type="spellEnd"/>
+    </w:p>
+    <w:p>
+      <w:pPr>
+        <w:suppressAutoHyphens w:val="0"/>
+        <w:autoSpaceDN/>
+        <w:textAlignment w:val="auto"/>
+        <w:rPr>
+          <w:rFonts w:ascii="-webkit-standard" w:eastAsia="Times New Roman" w:hAnsi="-webkit-standard" w:cs="Times New Roman"/>
+          <w:color w:val="000000"/>
+          <w:kern w:val="0"/>
+          <w:lang w:eastAsia="en-US" w:bidi="ar-SA"/>
+        </w:rPr>
+      </w:pPr>
+    </w:p>
+    <w:p>
+      <w:pPr>
+        <w:suppressAutoHyphens w:val="0"/>
+        <w:autoSpaceDN/>
+        <w:textAlignment w:val="auto"/>
+        <w:rPr>
+          <w:rFonts w:ascii="-webkit-standard" w:eastAsia="Times New Roman" w:hAnsi="-webkit-standard" w:cs="Times New Roman"/>
+          <w:color w:val="000000"/>
+          <w:kern w:val="0"/>
+          <w:lang w:eastAsia="en-US" w:bidi="ar-SA"/>
+        </w:rPr>
+      </w:pPr>
+      <w:r>
+        <w:rPr>
+          <w:rFonts w:ascii="-webkit-standard" w:eastAsia="Times New Roman" w:hAnsi="-webkit-standard" w:cs="Times New Roman"/>
+          <w:color w:val="000000"/>
+          <w:kern w:val="0"/>
+          <w:lang w:eastAsia="en-US" w:bidi="ar-SA"/>
+        </w:rPr>
+        <w:t>This approach requires having `</w:t>
+      </w:r>
+      <w:proofErr w:type="spellStart"/>
+      <w:r>
+        <w:rPr>
+          <w:rFonts w:ascii="-webkit-standard" w:eastAsia="Times New Roman" w:hAnsi="-webkit-standard" w:cs="Times New Roman"/>
+          <w:color w:val="000000"/>
+          <w:kern w:val="0"/>
+          <w:lang w:eastAsia="en-US" w:bidi="ar-SA"/>
+        </w:rPr>
+        <w:t>cmake</w:t>
+      </w:r>
+      <w:proofErr w:type="spellEnd"/>
+      <w:r>
+        <w:rPr>
+          <w:rFonts w:ascii="-webkit-standard" w:eastAsia="Times New Roman" w:hAnsi="-webkit-standard" w:cs="Times New Roman"/>
+          <w:color w:val="000000"/>
+          <w:kern w:val="0"/>
+          <w:lang w:eastAsia="en-US" w:bidi="ar-SA"/>
+        </w:rPr>
+        <w:t>` installed, so you might need to get that from somewhere. I also had to install `</w:t>
+      </w:r>
+      <w:proofErr w:type="spellStart"/>
+      <w:r>
+        <w:rPr>
+          <w:rFonts w:ascii="-webkit-standard" w:eastAsia="Times New Roman" w:hAnsi="-webkit-standard" w:cs="Times New Roman"/>
+          <w:color w:val="000000"/>
+          <w:kern w:val="0"/>
+          <w:lang w:eastAsia="en-US" w:bidi="ar-SA"/>
+        </w:rPr>
+        <w:t>libusb</w:t>
+      </w:r>
+      <w:proofErr w:type="spellEnd"/>
+      <w:r>
+        <w:rPr>
+          <w:rFonts w:ascii="-webkit-standard" w:eastAsia="Times New Roman" w:hAnsi="-webkit-standard" w:cs="Times New Roman"/>
+          <w:color w:val="000000"/>
+          <w:kern w:val="0"/>
+          <w:lang w:eastAsia="en-US" w:bidi="ar-SA"/>
+        </w:rPr>
+        <w:t xml:space="preserve">`, which I did via </w:t>
+      </w:r>
+      <w:proofErr w:type="spellStart"/>
+      <w:r>
+        <w:rPr>
+          <w:rFonts w:ascii="-webkit-standard" w:eastAsia="Times New Roman" w:hAnsi="-webkit-standard" w:cs="Times New Roman"/>
+          <w:color w:val="000000"/>
+          <w:kern w:val="0"/>
+          <w:lang w:eastAsia="en-US" w:bidi="ar-SA"/>
+        </w:rPr>
+        <w:t>MacPorts</w:t>
+      </w:r>
+      <w:proofErr w:type="spellEnd"/>
+      <w:r>
+        <w:rPr>
+          <w:rFonts w:ascii="-webkit-standard" w:eastAsia="Times New Roman" w:hAnsi="-webkit-standard" w:cs="Times New Roman"/>
+          <w:color w:val="000000"/>
+          <w:kern w:val="0"/>
+          <w:lang w:eastAsia="en-US" w:bidi="ar-SA"/>
+        </w:rPr>
+        <w:t>. Let me know if you have any questions about things, and we can work through them.</w:t>
+      </w:r>
+    </w:p>
+    <w:p>
+      <w:pPr>
+        <w:suppressAutoHyphens w:val="0"/>
+        <w:autoSpaceDN/>
+        <w:textAlignment w:val="auto"/>
+        <w:rPr>
+          <w:rFonts w:ascii="-webkit-standard" w:eastAsia="Times New Roman" w:hAnsi="-webkit-standard" w:cs="Times New Roman"/>
+          <w:color w:val="000000"/>
+          <w:kern w:val="0"/>
+          <w:lang w:eastAsia="en-US" w:bidi="ar-SA"/>
+        </w:rPr>
+      </w:pPr>
+    </w:p>
+    <w:p>
+      <w:pPr>
+        <w:suppressAutoHyphens w:val="0"/>
+        <w:autoSpaceDN/>
+        <w:textAlignment w:val="auto"/>
+        <w:rPr>
+          <w:rFonts w:ascii="-webkit-standard" w:eastAsia="Times New Roman" w:hAnsi="-webkit-standard" w:cs="Times New Roman"/>
+          <w:color w:val="000000"/>
+          <w:kern w:val="0"/>
+          <w:lang w:eastAsia="en-US" w:bidi="ar-SA"/>
+        </w:rPr>
+      </w:pPr>
+      <w:r>
+        <w:rPr>
+          <w:rFonts w:ascii="-webkit-standard" w:eastAsia="Times New Roman" w:hAnsi="-webkit-standard" w:cs="Times New Roman"/>
+          <w:color w:val="000000"/>
+          <w:kern w:val="0"/>
+          <w:lang w:eastAsia="en-US" w:bidi="ar-SA"/>
+        </w:rPr>
+        <w:t>-Paul</w:t>
+      </w:r>
+    </w:p>
+    <w:p>
+      <w:pPr>
+        <w:pBdr>
+          <w:bottom w:val="single" w:sz="6" w:space="1" w:color="auto"/>
+        </w:pBdr>
+        <w:suppressAutoHyphens w:val="0"/>
+        <w:autoSpaceDN/>
+        <w:textAlignment w:val="auto"/>
+        <w:rPr>
+          <w:rFonts w:ascii="-webkit-standard" w:eastAsia="Times New Roman" w:hAnsi="-webkit-standard" w:cs="Times New Roman"/>
+          <w:color w:val="000000"/>
+          <w:kern w:val="0"/>
+          <w:lang w:eastAsia="en-US" w:bidi="ar-SA"/>
+        </w:rPr>
+      </w:pPr>
+    </w:p>
+    <w:p>
+      <w:pPr>
+        <w:suppressAutoHyphens w:val="0"/>
+        <w:autoSpaceDN/>
+        <w:textAlignment w:val="auto"/>
+        <w:rPr>
+          <w:rFonts w:ascii="-webkit-standard" w:eastAsia="Times New Roman" w:hAnsi="-webkit-standard" w:cs="Times New Roman"/>
+          <w:color w:val="000000"/>
+          <w:kern w:val="0"/>
+          <w:lang w:eastAsia="en-US" w:bidi="ar-SA"/>
+        </w:rPr>
+      </w:pPr>
+    </w:p>
+    <w:p>
+      <w:pPr>
+        <w:suppressAutoHyphens w:val="0"/>
+        <w:autoSpaceDN/>
+        <w:textAlignment w:val="auto"/>
+        <w:rPr>
+          <w:rFonts w:ascii="-webkit-standard" w:eastAsia="Times New Roman" w:hAnsi="-webkit-standard" w:cs="Times New Roman"/>
+          <w:color w:val="000000"/>
+          <w:kern w:val="0"/>
+          <w:lang w:eastAsia="en-US" w:bidi="ar-SA"/>
+        </w:rPr>
+      </w:pPr>
+      <w:r>
+        <w:rPr>
+          <w:rFonts w:ascii="-webkit-standard" w:eastAsia="Times New Roman" w:hAnsi="-webkit-standard" w:cs="Times New Roman"/>
+          <w:color w:val="000000"/>
+          <w:kern w:val="0"/>
+          <w:lang w:eastAsia="en-US" w:bidi="ar-SA"/>
+        </w:rPr>
+        <w:t>Starting from scratch</w:t>
+      </w:r>
+    </w:p>
+    <w:p>
+      <w:pPr>
+        <w:suppressAutoHyphens w:val="0"/>
+        <w:autoSpaceDN/>
+        <w:textAlignment w:val="auto"/>
+        <w:rPr>
+          <w:rFonts w:ascii="-webkit-standard" w:eastAsia="Times New Roman" w:hAnsi="-webkit-standard" w:cs="Times New Roman"/>
+          <w:color w:val="000000"/>
+          <w:kern w:val="0"/>
+          <w:lang w:eastAsia="en-US" w:bidi="ar-SA"/>
+        </w:rPr>
+      </w:pPr>
+    </w:p>
+    <w:p>
+      <w:pPr>
+        <w:suppressAutoHyphens w:val="0"/>
+        <w:autoSpaceDN/>
+        <w:textAlignment w:val="auto"/>
+        <w:rPr>
+          <w:rFonts w:ascii="-webkit-standard" w:eastAsia="Times New Roman" w:hAnsi="-webkit-standard" w:cs="Times New Roman"/>
+          <w:color w:val="000000"/>
+          <w:kern w:val="0"/>
+          <w:lang w:eastAsia="en-US" w:bidi="ar-SA"/>
+        </w:rPr>
+      </w:pPr>
+      <w:r>
+        <w:rPr>
+          <w:rFonts w:ascii="-webkit-standard" w:eastAsia="Times New Roman" w:hAnsi="-webkit-standard" w:cs="Times New Roman"/>
+          <w:color w:val="000000"/>
+          <w:kern w:val="0"/>
+          <w:lang w:eastAsia="en-US" w:bidi="ar-SA"/>
+        </w:rPr>
+        <w:t>Download NOOBS</w:t>
+      </w:r>
+    </w:p>
+    <w:p>
+      <w:pPr>
+        <w:suppressAutoHyphens w:val="0"/>
+        <w:autoSpaceDN/>
+        <w:textAlignment w:val="auto"/>
+        <w:rPr>
+          <w:rFonts w:ascii="Times New Roman" w:eastAsia="Times New Roman" w:hAnsi="Times New Roman" w:cs="Times New Roman"/>
+          <w:kern w:val="0"/>
+          <w:lang w:eastAsia="en-US" w:bidi="ar-SA"/>
+        </w:rPr>
+      </w:pPr>
+      <w:hyperlink r:id="rId8" w:history="1">
+        <w:r>
+          <w:rPr>
+            <w:rFonts w:ascii="Times New Roman" w:eastAsia="Times New Roman" w:hAnsi="Times New Roman" w:cs="Times New Roman"/>
+            <w:color w:val="0000FF"/>
+            <w:kern w:val="0"/>
+            <w:u w:val="single"/>
+            <w:lang w:eastAsia="en-US" w:bidi="ar-SA"/>
+          </w:rPr>
+          <w:t>https://www.raspberrypi.org/downloads/noobs/</w:t>
+        </w:r>
+      </w:hyperlink>
+    </w:p>
+    <w:p>
+      <w:pPr>
+        <w:suppressAutoHyphens w:val="0"/>
+        <w:autoSpaceDN/>
+        <w:textAlignment w:val="auto"/>
+        <w:rPr>
+          <w:rFonts w:ascii="-webkit-standard" w:eastAsia="Times New Roman" w:hAnsi="-webkit-standard" w:cs="Times New Roman"/>
+          <w:color w:val="000000"/>
+          <w:kern w:val="0"/>
+          <w:lang w:eastAsia="en-US" w:bidi="ar-SA"/>
+        </w:rPr>
+      </w:pPr>
+    </w:p>
+    <w:p>
+      <w:pPr>
+        <w:rPr>
+          <w:rFonts w:ascii="Times New Roman" w:eastAsia="Times New Roman" w:hAnsi="Times New Roman" w:cs="Times New Roman"/>
+          <w:kern w:val="0"/>
+          <w:lang w:eastAsia="en-US" w:bidi="ar-SA"/>
+        </w:rPr>
+      </w:pPr>
+      <w:r>
+        <w:rPr>
+          <w:rFonts w:ascii="-webkit-standard" w:eastAsia="Times New Roman" w:hAnsi="-webkit-standard" w:cs="Times New Roman"/>
+          <w:color w:val="000000"/>
+          <w:kern w:val="0"/>
+          <w:lang w:eastAsia="en-US" w:bidi="ar-SA"/>
+        </w:rPr>
+        <w:t xml:space="preserve">(What is Raspberry Pi Desktop? </w:t>
+      </w:r>
+      <w:hyperlink r:id="rId9" w:history="1">
+        <w:r>
+          <w:rPr>
+            <w:rFonts w:ascii="Times New Roman" w:eastAsia="Times New Roman" w:hAnsi="Times New Roman" w:cs="Times New Roman"/>
+            <w:color w:val="0000FF"/>
+            <w:kern w:val="0"/>
+            <w:u w:val="single"/>
+            <w:lang w:eastAsia="en-US" w:bidi="ar-SA"/>
+          </w:rPr>
+          <w:t>https://www.raspberrypi.org/downloads/raspberry-pi-desktop/</w:t>
+        </w:r>
+      </w:hyperlink>
+      <w:r>
+        <w:rPr>
+          <w:rFonts w:ascii="Times New Roman" w:eastAsia="Times New Roman" w:hAnsi="Times New Roman" w:cs="Times New Roman"/>
+          <w:kern w:val="0"/>
+          <w:lang w:eastAsia="en-US" w:bidi="ar-SA"/>
+        </w:rPr>
+        <w:t>)</w:t>
+      </w:r>
+    </w:p>
+    <w:p>
+      <w:pPr>
+        <w:rPr>
+          <w:rFonts w:ascii="Times New Roman" w:eastAsia="Times New Roman" w:hAnsi="Times New Roman" w:cs="Times New Roman"/>
+          <w:kern w:val="0"/>
+          <w:lang w:eastAsia="en-US" w:bidi="ar-SA"/>
+        </w:rPr>
+      </w:pPr>
+    </w:p>
+    <w:p>
+      <w:pPr>
+        <w:rPr>
+          <w:rFonts w:ascii="Times New Roman" w:eastAsia="Times New Roman" w:hAnsi="Times New Roman" w:cs="Times New Roman"/>
+          <w:kern w:val="0"/>
+          <w:lang w:eastAsia="en-US" w:bidi="ar-SA"/>
+        </w:rPr>
+      </w:pPr>
+      <w:r>
+        <w:rPr>
+          <w:rFonts w:ascii="Times New Roman" w:eastAsia="Times New Roman" w:hAnsi="Times New Roman" w:cs="Times New Roman"/>
+          <w:kern w:val="0"/>
+          <w:lang w:eastAsia="en-US" w:bidi="ar-SA"/>
+        </w:rPr>
+        <w:t>Needed a proper SD formatter</w:t>
+      </w:r>
+    </w:p>
+    <w:p>
+      <w:pPr>
+        <w:suppressAutoHyphens w:val="0"/>
+        <w:autoSpaceDN/>
+        <w:textAlignment w:val="auto"/>
+        <w:rPr>
+          <w:rFonts w:ascii="Times New Roman" w:eastAsia="Times New Roman" w:hAnsi="Times New Roman" w:cs="Times New Roman"/>
+          <w:kern w:val="0"/>
+          <w:lang w:eastAsia="en-US" w:bidi="ar-SA"/>
+        </w:rPr>
+      </w:pPr>
+      <w:hyperlink r:id="rId10" w:history="1">
+        <w:r>
+          <w:rPr>
+            <w:rFonts w:ascii="Times New Roman" w:eastAsia="Times New Roman" w:hAnsi="Times New Roman" w:cs="Times New Roman"/>
+            <w:color w:val="0000FF"/>
+            <w:kern w:val="0"/>
+            <w:u w:val="single"/>
+            <w:lang w:eastAsia="en-US" w:bidi="ar-SA"/>
+          </w:rPr>
+          <w:t>https://www.sdcard.org/downloads/formatter/</w:t>
+        </w:r>
+      </w:hyperlink>
+    </w:p>
+    <w:p>
+      <w:pPr>
+        <w:rPr>
+          <w:rFonts w:ascii="Times New Roman" w:eastAsia="Times New Roman" w:hAnsi="Times New Roman" w:cs="Times New Roman"/>
+          <w:kern w:val="0"/>
+          <w:lang w:eastAsia="en-US" w:bidi="ar-SA"/>
+        </w:rPr>
+      </w:pPr>
+    </w:p>
+    <w:p>
+      <w:pPr>
+        <w:rPr>
+          <w:rFonts w:ascii="Times New Roman" w:eastAsia="Times New Roman" w:hAnsi="Times New Roman" w:cs="Times New Roman"/>
+          <w:kern w:val="0"/>
+          <w:lang w:eastAsia="en-US" w:bidi="ar-SA"/>
+        </w:rPr>
+      </w:pPr>
+      <w:r>
+        <w:rPr>
+          <w:rFonts w:ascii="Times New Roman" w:eastAsia="Times New Roman" w:hAnsi="Times New Roman" w:cs="Times New Roman"/>
+          <w:kern w:val="0"/>
+          <w:lang w:eastAsia="en-US" w:bidi="ar-SA"/>
+        </w:rPr>
+        <w:t>Formatted SD FAT-32</w:t>
+      </w:r>
+    </w:p>
+    <w:p>
+      <w:pPr>
+        <w:rPr>
+          <w:rFonts w:ascii="Times New Roman" w:eastAsia="Times New Roman" w:hAnsi="Times New Roman" w:cs="Times New Roman"/>
+          <w:kern w:val="0"/>
+          <w:lang w:eastAsia="en-US" w:bidi="ar-SA"/>
+        </w:rPr>
+      </w:pPr>
+      <w:r>
+        <w:rPr>
+          <w:rFonts w:ascii="Times New Roman" w:eastAsia="Times New Roman" w:hAnsi="Times New Roman" w:cs="Times New Roman"/>
+          <w:kern w:val="0"/>
+          <w:lang w:eastAsia="en-US" w:bidi="ar-SA"/>
+        </w:rPr>
+        <w:lastRenderedPageBreak/>
+        <w:t>Copied NOOBS from unzipped file to SD</w:t>
+      </w:r>
+    </w:p>
+    <w:p>
+      <w:pPr>
+        <w:rPr>
+          <w:rFonts w:ascii="Times New Roman" w:eastAsia="Times New Roman" w:hAnsi="Times New Roman" w:cs="Times New Roman"/>
+          <w:kern w:val="0"/>
+          <w:lang w:eastAsia="en-US" w:bidi="ar-SA"/>
+        </w:rPr>
+      </w:pPr>
+    </w:p>
+    <w:p>
+      <w:pPr>
+        <w:rPr>
+          <w:rFonts w:ascii="Times New Roman" w:eastAsia="Times New Roman" w:hAnsi="Times New Roman" w:cs="Times New Roman"/>
+          <w:kern w:val="0"/>
+          <w:lang w:eastAsia="en-US" w:bidi="ar-SA"/>
+        </w:rPr>
+      </w:pPr>
+      <w:r>
+        <w:rPr>
+          <w:rFonts w:ascii="Times New Roman" w:eastAsia="Times New Roman" w:hAnsi="Times New Roman" w:cs="Times New Roman"/>
+          <w:kern w:val="0"/>
+          <w:lang w:eastAsia="en-US" w:bidi="ar-SA"/>
+        </w:rPr>
+        <w:t xml:space="preserve">Booted </w:t>
+      </w:r>
+      <w:proofErr w:type="spellStart"/>
+      <w:r>
+        <w:rPr>
+          <w:rFonts w:ascii="Times New Roman" w:eastAsia="Times New Roman" w:hAnsi="Times New Roman" w:cs="Times New Roman"/>
+          <w:kern w:val="0"/>
+          <w:lang w:eastAsia="en-US" w:bidi="ar-SA"/>
+        </w:rPr>
+        <w:t>RPi</w:t>
+      </w:r>
+      <w:proofErr w:type="spellEnd"/>
+      <w:r>
+        <w:rPr>
+          <w:rFonts w:ascii="Times New Roman" w:eastAsia="Times New Roman" w:hAnsi="Times New Roman" w:cs="Times New Roman"/>
+          <w:kern w:val="0"/>
+          <w:lang w:eastAsia="en-US" w:bidi="ar-SA"/>
+        </w:rPr>
+        <w:t xml:space="preserve"> and chose Raspbian (only option if not connected online?)</w:t>
+      </w:r>
+    </w:p>
+    <w:p>
+      <w:pPr>
+        <w:rPr>
+          <w:rFonts w:ascii="Times New Roman" w:eastAsia="Times New Roman" w:hAnsi="Times New Roman" w:cs="Times New Roman"/>
+          <w:kern w:val="0"/>
+          <w:lang w:eastAsia="en-US" w:bidi="ar-SA"/>
+        </w:rPr>
+      </w:pPr>
+    </w:p>
+    <w:p>
+      <w:pPr>
+        <w:rPr>
+          <w:rFonts w:ascii="Times New Roman" w:eastAsia="Times New Roman" w:hAnsi="Times New Roman" w:cs="Times New Roman"/>
+          <w:kern w:val="0"/>
+          <w:lang w:eastAsia="en-US" w:bidi="ar-SA"/>
+        </w:rPr>
+      </w:pPr>
+      <w:r>
+        <w:rPr>
+          <w:rFonts w:ascii="Times New Roman" w:eastAsia="Times New Roman" w:hAnsi="Times New Roman" w:cs="Times New Roman"/>
+          <w:kern w:val="0"/>
+          <w:lang w:eastAsia="en-US" w:bidi="ar-SA"/>
+        </w:rPr>
+        <w:t>(</w:t>
+      </w:r>
+      <w:r>
+        <w:rPr>
+          <w:rFonts w:ascii="Times New Roman" w:eastAsia="Times New Roman" w:hAnsi="Times New Roman" w:cs="Times New Roman"/>
+          <w:kern w:val="0"/>
+          <w:lang w:eastAsia="en-US" w:bidi="ar-SA"/>
+        </w:rPr>
+        <w:t>Scratch programming language?</w:t>
+      </w:r>
+      <w:r>
+        <w:rPr>
+          <w:rFonts w:ascii="Times New Roman" w:eastAsia="Times New Roman" w:hAnsi="Times New Roman" w:cs="Times New Roman"/>
+          <w:kern w:val="0"/>
+          <w:lang w:eastAsia="en-US" w:bidi="ar-SA"/>
+        </w:rPr>
+        <w:t>)</w:t>
+      </w:r>
+    </w:p>
+    <w:p>
+      <w:pPr>
+        <w:rPr>
+          <w:rFonts w:ascii="Times New Roman" w:eastAsia="Times New Roman" w:hAnsi="Times New Roman" w:cs="Times New Roman"/>
+          <w:kern w:val="0"/>
+          <w:lang w:eastAsia="en-US" w:bidi="ar-SA"/>
+        </w:rPr>
+      </w:pPr>
+    </w:p>
+    <w:p>
+      <w:pPr>
+        <w:rPr>
+          <w:rFonts w:ascii="Times New Roman" w:eastAsia="Times New Roman" w:hAnsi="Times New Roman" w:cs="Times New Roman"/>
+          <w:kern w:val="0"/>
+          <w:lang w:eastAsia="en-US" w:bidi="ar-SA"/>
+        </w:rPr>
+      </w:pPr>
+      <w:hyperlink r:id="rId11" w:history="1">
+        <w:r>
+          <w:rPr>
+            <w:rStyle w:val="Hyperlink"/>
+            <w:rFonts w:ascii="Times New Roman" w:eastAsia="Times New Roman" w:hAnsi="Times New Roman" w:cs="Times New Roman"/>
+            <w:kern w:val="0"/>
+            <w:lang w:eastAsia="en-US" w:bidi="ar-SA"/>
+          </w:rPr>
+          <w:t>https://geoffboeing.com/2016</w:t>
+        </w:r>
+        <w:r>
+          <w:rPr>
+            <w:rStyle w:val="Hyperlink"/>
+            <w:rFonts w:ascii="Times New Roman" w:eastAsia="Times New Roman" w:hAnsi="Times New Roman" w:cs="Times New Roman"/>
+            <w:kern w:val="0"/>
+            <w:lang w:eastAsia="en-US" w:bidi="ar-SA"/>
+          </w:rPr>
+          <w:t>/</w:t>
+        </w:r>
+        <w:r>
+          <w:rPr>
+            <w:rStyle w:val="Hyperlink"/>
+            <w:rFonts w:ascii="Times New Roman" w:eastAsia="Times New Roman" w:hAnsi="Times New Roman" w:cs="Times New Roman"/>
+            <w:kern w:val="0"/>
+            <w:lang w:eastAsia="en-US" w:bidi="ar-SA"/>
+          </w:rPr>
+          <w:t>03/scientific-python-raspberry-pi/</w:t>
+        </w:r>
+      </w:hyperlink>
+    </w:p>
+    <w:p>
+      <w:pPr>
+        <w:rPr>
+          <w:rFonts w:ascii="Times New Roman" w:eastAsia="Times New Roman" w:hAnsi="Times New Roman" w:cs="Times New Roman"/>
+          <w:kern w:val="0"/>
+          <w:lang w:eastAsia="en-US" w:bidi="ar-SA"/>
+        </w:rPr>
+      </w:pPr>
+    </w:p>
+    <w:p>
+      <w:pPr>
+        <w:rPr>
+          <w:rFonts w:ascii="Times New Roman" w:eastAsia="Times New Roman" w:hAnsi="Times New Roman" w:cs="Times New Roman"/>
+          <w:kern w:val="0"/>
+          <w:lang w:eastAsia="en-US" w:bidi="ar-SA"/>
+        </w:rPr>
+      </w:pPr>
+      <w:r>
+        <w:rPr>
+          <w:rFonts w:ascii="Times New Roman" w:eastAsia="Times New Roman" w:hAnsi="Times New Roman" w:cs="Times New Roman"/>
+          <w:kern w:val="0"/>
+          <w:lang w:eastAsia="en-US" w:bidi="ar-SA"/>
+        </w:rPr>
+        <w:t>For RTLSDR …</w:t>
+      </w:r>
+    </w:p>
+    <w:p>
+      <w:pPr>
+        <w:rPr>
+          <w:rFonts w:ascii="Times New Roman" w:eastAsia="Times New Roman" w:hAnsi="Times New Roman" w:cs="Times New Roman"/>
+          <w:kern w:val="0"/>
+          <w:lang w:eastAsia="en-US" w:bidi="ar-SA"/>
+        </w:rPr>
+      </w:pPr>
+    </w:p>
+    <w:p>
+      <w:pPr>
+        <w:rPr>
+          <w:rFonts w:ascii="Times New Roman" w:eastAsia="Times New Roman" w:hAnsi="Times New Roman" w:cs="Times New Roman"/>
+          <w:kern w:val="0"/>
+          <w:lang w:eastAsia="en-US" w:bidi="ar-SA"/>
+        </w:rPr>
+      </w:pPr>
+      <w:proofErr w:type="spellStart"/>
+      <w:r>
+        <w:rPr>
+          <w:rFonts w:ascii="Times New Roman" w:eastAsia="Times New Roman" w:hAnsi="Times New Roman" w:cs="Times New Roman"/>
+          <w:kern w:val="0"/>
+          <w:lang w:eastAsia="en-US" w:bidi="ar-SA"/>
+        </w:rPr>
+        <w:t>sudo</w:t>
+      </w:r>
+      <w:proofErr w:type="spellEnd"/>
+      <w:r>
+        <w:rPr>
+          <w:rFonts w:ascii="Times New Roman" w:eastAsia="Times New Roman" w:hAnsi="Times New Roman" w:cs="Times New Roman"/>
+          <w:kern w:val="0"/>
+          <w:lang w:eastAsia="en-US" w:bidi="ar-SA"/>
+        </w:rPr>
+        <w:t xml:space="preserve"> apt-get install </w:t>
+      </w:r>
+      <w:proofErr w:type="spellStart"/>
+      <w:r>
+        <w:rPr>
+          <w:rFonts w:ascii="Times New Roman" w:eastAsia="Times New Roman" w:hAnsi="Times New Roman" w:cs="Times New Roman"/>
+          <w:kern w:val="0"/>
+          <w:lang w:eastAsia="en-US" w:bidi="ar-SA"/>
+        </w:rPr>
+        <w:t>cmake</w:t>
+      </w:r>
+      <w:proofErr w:type="spellEnd"/>
+    </w:p>
+    <w:p>
+      <w:pPr>
+        <w:suppressAutoHyphens w:val="0"/>
+        <w:autoSpaceDN/>
+        <w:textAlignment w:val="auto"/>
+        <w:rPr>
+          <w:rFonts w:ascii="-webkit-standard" w:eastAsia="Times New Roman" w:hAnsi="-webkit-standard" w:cs="Times New Roman"/>
+          <w:color w:val="000000"/>
+          <w:kern w:val="0"/>
+          <w:lang w:eastAsia="en-US" w:bidi="ar-SA"/>
+        </w:rPr>
+      </w:pPr>
+      <w:r>
+        <w:rPr>
+          <w:rFonts w:ascii="-webkit-standard" w:eastAsia="Times New Roman" w:hAnsi="-webkit-standard" w:cs="Times New Roman"/>
+          <w:color w:val="000000"/>
+          <w:kern w:val="0"/>
+          <w:lang w:eastAsia="en-US" w:bidi="ar-SA"/>
+        </w:rPr>
+        <w:t>git clone </w:t>
+      </w:r>
+      <w:hyperlink r:id="rId12" w:history="1">
+        <w:r>
+          <w:rPr>
+            <w:rFonts w:ascii="-webkit-standard" w:eastAsia="Times New Roman" w:hAnsi="-webkit-standard" w:cs="Times New Roman"/>
+            <w:color w:val="0000FF"/>
+            <w:kern w:val="0"/>
+            <w:u w:val="single"/>
+            <w:lang w:eastAsia="en-US" w:bidi="ar-SA"/>
+          </w:rPr>
+          <w:t>https://github.com/librtlsdr/librtlsdr.git</w:t>
+        </w:r>
+      </w:hyperlink>
+    </w:p>
+    <w:p>
+      <w:pPr>
+        <w:suppressAutoHyphens w:val="0"/>
+        <w:autoSpaceDN/>
+        <w:textAlignment w:val="auto"/>
+        <w:rPr>
+          <w:rFonts w:ascii="-webkit-standard" w:eastAsia="Times New Roman" w:hAnsi="-webkit-standard" w:cs="Times New Roman"/>
+          <w:color w:val="000000"/>
+          <w:kern w:val="0"/>
+          <w:lang w:eastAsia="en-US" w:bidi="ar-SA"/>
+        </w:rPr>
+      </w:pPr>
+      <w:r>
+        <w:rPr>
+          <w:rFonts w:ascii="-webkit-standard" w:eastAsia="Times New Roman" w:hAnsi="-webkit-standard" w:cs="Times New Roman"/>
+          <w:color w:val="000000"/>
+          <w:kern w:val="0"/>
+          <w:lang w:eastAsia="en-US" w:bidi="ar-SA"/>
+        </w:rPr>
+        <w:t xml:space="preserve">cd </w:t>
+      </w:r>
+      <w:proofErr w:type="spellStart"/>
+      <w:r>
+        <w:rPr>
+          <w:rFonts w:ascii="-webkit-standard" w:eastAsia="Times New Roman" w:hAnsi="-webkit-standard" w:cs="Times New Roman"/>
+          <w:color w:val="000000"/>
+          <w:kern w:val="0"/>
+          <w:lang w:eastAsia="en-US" w:bidi="ar-SA"/>
+        </w:rPr>
+        <w:t>librtlsdr</w:t>
+      </w:r>
+      <w:proofErr w:type="spellEnd"/>
+    </w:p>
+    <w:p>
+      <w:pPr>
+        <w:suppressAutoHyphens w:val="0"/>
+        <w:autoSpaceDN/>
+        <w:textAlignment w:val="auto"/>
+        <w:rPr>
+          <w:rFonts w:ascii="-webkit-standard" w:eastAsia="Times New Roman" w:hAnsi="-webkit-standard" w:cs="Times New Roman"/>
+          <w:color w:val="000000"/>
+          <w:kern w:val="0"/>
+          <w:lang w:eastAsia="en-US" w:bidi="ar-SA"/>
+        </w:rPr>
+      </w:pPr>
+      <w:proofErr w:type="spellStart"/>
+      <w:r>
+        <w:rPr>
+          <w:rFonts w:ascii="-webkit-standard" w:eastAsia="Times New Roman" w:hAnsi="-webkit-standard" w:cs="Times New Roman"/>
+          <w:color w:val="000000"/>
+          <w:kern w:val="0"/>
+          <w:lang w:eastAsia="en-US" w:bidi="ar-SA"/>
+        </w:rPr>
+        <w:t>mkdir</w:t>
+      </w:r>
+      <w:proofErr w:type="spellEnd"/>
+      <w:r>
+        <w:rPr>
+          <w:rFonts w:ascii="-webkit-standard" w:eastAsia="Times New Roman" w:hAnsi="-webkit-standard" w:cs="Times New Roman"/>
+          <w:color w:val="000000"/>
+          <w:kern w:val="0"/>
+          <w:lang w:eastAsia="en-US" w:bidi="ar-SA"/>
+        </w:rPr>
+        <w:t xml:space="preserve"> build</w:t>
+      </w:r>
+    </w:p>
+    <w:p>
+      <w:pPr>
+        <w:rPr>
+          <w:rFonts w:ascii="-webkit-standard" w:eastAsia="Times New Roman" w:hAnsi="-webkit-standard" w:cs="Times New Roman"/>
+          <w:color w:val="000000"/>
+          <w:kern w:val="0"/>
+          <w:lang w:eastAsia="en-US" w:bidi="ar-SA"/>
+        </w:rPr>
+      </w:pPr>
+      <w:r>
+        <w:rPr>
+          <w:rFonts w:ascii="-webkit-standard" w:eastAsia="Times New Roman" w:hAnsi="-webkit-standard" w:cs="Times New Roman"/>
+          <w:color w:val="000000"/>
+          <w:kern w:val="0"/>
+          <w:lang w:eastAsia="en-US" w:bidi="ar-SA"/>
+        </w:rPr>
+        <w:t>cd build</w:t>
+      </w:r>
+    </w:p>
+    <w:p>
+      <w:pPr>
+        <w:rPr>
+          <w:rFonts w:ascii="Times New Roman" w:eastAsia="Times New Roman" w:hAnsi="Times New Roman" w:cs="Times New Roman"/>
+          <w:kern w:val="0"/>
+          <w:lang w:eastAsia="en-US" w:bidi="ar-SA"/>
+        </w:rPr>
+      </w:pPr>
+      <w:proofErr w:type="spellStart"/>
+      <w:r>
+        <w:rPr>
+          <w:rFonts w:ascii="Times New Roman" w:eastAsia="Times New Roman" w:hAnsi="Times New Roman" w:cs="Times New Roman"/>
+          <w:kern w:val="0"/>
+          <w:lang w:eastAsia="en-US" w:bidi="ar-SA"/>
+        </w:rPr>
+        <w:t>sudo</w:t>
+      </w:r>
+      <w:proofErr w:type="spellEnd"/>
+      <w:r>
+        <w:rPr>
+          <w:rFonts w:ascii="Times New Roman" w:eastAsia="Times New Roman" w:hAnsi="Times New Roman" w:cs="Times New Roman"/>
+          <w:kern w:val="0"/>
+          <w:lang w:eastAsia="en-US" w:bidi="ar-SA"/>
+        </w:rPr>
+        <w:t xml:space="preserve"> apt-get install libusb-1.0</w:t>
+      </w:r>
+    </w:p>
+    <w:p>
+      <w:pPr>
+        <w:rPr>
+          <w:rFonts w:ascii="Times New Roman" w:eastAsia="Times New Roman" w:hAnsi="Times New Roman" w:cs="Times New Roman"/>
+          <w:kern w:val="0"/>
+          <w:lang w:eastAsia="en-US" w:bidi="ar-SA"/>
+        </w:rPr>
+      </w:pPr>
+      <w:proofErr w:type="spellStart"/>
+      <w:r>
+        <w:rPr>
+          <w:rFonts w:ascii="Times New Roman" w:eastAsia="Times New Roman" w:hAnsi="Times New Roman" w:cs="Times New Roman"/>
+          <w:kern w:val="0"/>
+          <w:lang w:eastAsia="en-US" w:bidi="ar-SA"/>
+        </w:rPr>
+        <w:t>cmake</w:t>
+      </w:r>
+      <w:proofErr w:type="spellEnd"/>
+      <w:r>
+        <w:rPr>
+          <w:rFonts w:ascii="Times New Roman" w:eastAsia="Times New Roman" w:hAnsi="Times New Roman" w:cs="Times New Roman"/>
+          <w:kern w:val="0"/>
+          <w:lang w:eastAsia="en-US" w:bidi="ar-SA"/>
+        </w:rPr>
+        <w:t xml:space="preserve"> ../ -DINSTALL_UDEV_RULES=ON -DDETACH_KERNEL_DRIVER=ON</w:t>
+      </w:r>
+    </w:p>
+    <w:p>
+      <w:pPr>
+        <w:suppressAutoHyphens w:val="0"/>
+        <w:autoSpaceDN/>
+        <w:textAlignment w:val="auto"/>
+        <w:rPr>
+          <w:rFonts w:ascii="-webkit-standard" w:eastAsia="Times New Roman" w:hAnsi="-webkit-standard" w:cs="Times New Roman"/>
+          <w:color w:val="000000"/>
+          <w:kern w:val="0"/>
+          <w:lang w:eastAsia="en-US" w:bidi="ar-SA"/>
+        </w:rPr>
+      </w:pPr>
+      <w:r>
+        <w:rPr>
+          <w:rFonts w:ascii="-webkit-standard" w:eastAsia="Times New Roman" w:hAnsi="-webkit-standard" w:cs="Times New Roman"/>
+          <w:color w:val="000000"/>
+          <w:kern w:val="0"/>
+          <w:lang w:eastAsia="en-US" w:bidi="ar-SA"/>
+        </w:rPr>
+        <w:t>make</w:t>
+      </w:r>
+    </w:p>
+    <w:p>
+      <w:pPr>
+        <w:suppressAutoHyphens w:val="0"/>
+        <w:autoSpaceDN/>
+        <w:textAlignment w:val="auto"/>
+        <w:rPr>
+          <w:rFonts w:ascii="-webkit-standard" w:eastAsia="Times New Roman" w:hAnsi="-webkit-standard" w:cs="Times New Roman"/>
+          <w:color w:val="000000"/>
+          <w:kern w:val="0"/>
+          <w:lang w:eastAsia="en-US" w:bidi="ar-SA"/>
+        </w:rPr>
+      </w:pPr>
+      <w:proofErr w:type="spellStart"/>
+      <w:r>
+        <w:rPr>
+          <w:rFonts w:ascii="-webkit-standard" w:eastAsia="Times New Roman" w:hAnsi="-webkit-standard" w:cs="Times New Roman"/>
+          <w:color w:val="000000"/>
+          <w:kern w:val="0"/>
+          <w:lang w:eastAsia="en-US" w:bidi="ar-SA"/>
+        </w:rPr>
+        <w:t>sudo</w:t>
+      </w:r>
+      <w:proofErr w:type="spellEnd"/>
+      <w:r>
+        <w:rPr>
+          <w:rFonts w:ascii="-webkit-standard" w:eastAsia="Times New Roman" w:hAnsi="-webkit-standard" w:cs="Times New Roman"/>
+          <w:color w:val="000000"/>
+          <w:kern w:val="0"/>
+          <w:lang w:eastAsia="en-US" w:bidi="ar-SA"/>
+        </w:rPr>
+        <w:t xml:space="preserve"> make install</w:t>
+      </w:r>
+    </w:p>
+    <w:p>
+      <w:pPr>
+        <w:suppressAutoHyphens w:val="0"/>
+        <w:autoSpaceDN/>
+        <w:textAlignment w:val="auto"/>
+        <w:rPr>
+          <w:rFonts w:ascii="-webkit-standard" w:eastAsia="Times New Roman" w:hAnsi="-webkit-standard" w:cs="Times New Roman"/>
+          <w:color w:val="000000"/>
+          <w:kern w:val="0"/>
+          <w:lang w:eastAsia="en-US" w:bidi="ar-SA"/>
+        </w:rPr>
+      </w:pPr>
+      <w:proofErr w:type="spellStart"/>
+      <w:r>
+        <w:rPr>
+          <w:rFonts w:ascii="-webkit-standard" w:eastAsia="Times New Roman" w:hAnsi="-webkit-standard" w:cs="Times New Roman"/>
+          <w:color w:val="000000"/>
+          <w:kern w:val="0"/>
+          <w:lang w:eastAsia="en-US" w:bidi="ar-SA"/>
+        </w:rPr>
+        <w:t>sudo</w:t>
+      </w:r>
+      <w:proofErr w:type="spellEnd"/>
+      <w:r>
+        <w:rPr>
+          <w:rFonts w:ascii="-webkit-standard" w:eastAsia="Times New Roman" w:hAnsi="-webkit-standard" w:cs="Times New Roman"/>
+          <w:color w:val="000000"/>
+          <w:kern w:val="0"/>
+          <w:lang w:eastAsia="en-US" w:bidi="ar-SA"/>
+        </w:rPr>
+        <w:t xml:space="preserve"> </w:t>
+      </w:r>
+      <w:proofErr w:type="spellStart"/>
+      <w:r>
+        <w:rPr>
+          <w:rFonts w:ascii="-webkit-standard" w:eastAsia="Times New Roman" w:hAnsi="-webkit-standard" w:cs="Times New Roman"/>
+          <w:color w:val="000000"/>
+          <w:kern w:val="0"/>
+          <w:lang w:eastAsia="en-US" w:bidi="ar-SA"/>
+        </w:rPr>
+        <w:t>ldconfig</w:t>
+      </w:r>
+      <w:proofErr w:type="spellEnd"/>
+    </w:p>
+    <w:p>
+      <w:pPr>
+        <w:rPr>
+          <w:rFonts w:ascii="Times New Roman" w:eastAsia="Times New Roman" w:hAnsi="Times New Roman" w:cs="Times New Roman"/>
+          <w:kern w:val="0"/>
+          <w:lang w:eastAsia="en-US" w:bidi="ar-SA"/>
+        </w:rPr>
+      </w:pPr>
       <w:bookmarkStart w:id="0" w:name="_GoBack"/>
       <w:bookmarkEnd w:id="0"/>
-      <w:r>
-        <w:t>udo apt-get install git</w:t>
+    </w:p>
+    <w:p>
+      <w:pPr>
+        <w:rPr>
+          <w:rFonts w:ascii="Times New Roman" w:eastAsia="Times New Roman" w:hAnsi="Times New Roman" w:cs="Times New Roman"/>
+          <w:kern w:val="0"/>
+          <w:lang w:eastAsia="en-US" w:bidi="ar-SA"/>
+        </w:rPr>
+      </w:pPr>
+    </w:p>
+    <w:p>
+      <w:pPr>
+        <w:pStyle w:val="Standard"/>
+      </w:pPr>
+      <w:r>
+        <w:t>Installing jupyter</w:t>
+      </w:r>
+    </w:p>
+    <w:p>
+      <w:pPr>
+        <w:pStyle w:val="Standard"/>
+      </w:pPr>
+      <w:hyperlink r:id="rId13" w:history="1">
+        <w:r>
+          <w:rPr>
+            <w:rStyle w:val="Hyperlink"/>
+          </w:rPr>
+          <w:t>https://www.instructables.com/id/Jupyter-Notebook-on-Raspberry-Pi/</w:t>
+        </w:r>
+      </w:hyperlink>
+      <w:r>
+        <w:t xml:space="preserve"> </w:t>
       </w:r>
     </w:p>
     <w:sectPr>
@@ -722,7 +2262,7 @@
 </file>
 
 <file path=word/endnotes.xml><?xml version="1.0" encoding="utf-8"?>
-<w:endnotes xmlns:wpc="http://schemas.microsoft.com/office/word/2010/wordprocessingCanvas" xmlns:mo="http://schemas.microsoft.com/office/mac/office/2008/main" xmlns:mc="http://schemas.openxmlformats.org/markup-compatibility/2006" xmlns:mv="urn:schemas-microsoft-com:mac:vml" xmlns:o="urn:schemas-microsoft-com:office:office" xmlns:r="http://schemas.openxmlformats.org/officeDocument/2006/relationships" xmlns:m="http://schemas.openxmlformats.org/officeDocument/2006/math" xmlns:v="urn:schemas-microsoft-com:vml" xmlns:wp14="http://schemas.microsoft.com/office/word/2010/wordprocessingDrawing" xmlns:wp="http://schemas.openxmlformats.org/drawingml/2006/wordprocessingDrawing" xmlns:w10="urn:schemas-microsoft-com:office:word" xmlns:w="http://schemas.openxmlformats.org/wordprocessingml/2006/main" xmlns:w14="http://schemas.microsoft.com/office/word/2010/wordml" xmlns:w15="http://schemas.microsoft.com/office/word/2012/wordml" xmlns:wpg="http://schemas.microsoft.com/office/word/2010/wordprocessingGroup" xmlns:wpi="http://schemas.microsoft.com/office/word/2010/wordprocessingInk" xmlns:wne="http://schemas.microsoft.com/office/word/2006/wordml" xmlns:wps="http://schemas.microsoft.com/office/word/2010/wordprocessingShape" mc:Ignorable="w14 w15 wp14">
+<w:endnotes xmlns:wpc="http://schemas.microsoft.com/office/word/2010/wordprocessingCanvas" xmlns:cx="http://schemas.microsoft.com/office/drawing/2014/chartex" xmlns:cx1="http://schemas.microsoft.com/office/drawing/2015/9/8/chartex" xmlns:cx2="http://schemas.microsoft.com/office/drawing/2015/10/21/chartex" xmlns:cx3="http://schemas.microsoft.com/office/drawing/2016/5/9/chartex" xmlns:cx4="http://schemas.microsoft.com/office/drawing/2016/5/10/chartex" xmlns:cx5="http://schemas.microsoft.com/office/drawing/2016/5/11/chartex" xmlns:cx6="http://schemas.microsoft.com/office/drawing/2016/5/12/chartex" xmlns:cx7="http://schemas.microsoft.com/office/drawing/2016/5/13/chartex" xmlns:cx8="http://schemas.microsoft.com/office/drawing/2016/5/14/chartex" xmlns:mc="http://schemas.openxmlformats.org/markup-compatibility/2006" xmlns:aink="http://schemas.microsoft.com/office/drawing/2016/ink" xmlns:am3d="http://schemas.microsoft.com/office/drawing/2017/model3d" xmlns:o="urn:schemas-microsoft-com:office:office" xmlns:r="http://schemas.openxmlformats.org/officeDocument/2006/relationships" xmlns:m="http://schemas.openxmlformats.org/officeDocument/2006/math" xmlns:v="urn:schemas-microsoft-com:vml" xmlns:wp14="http://schemas.microsoft.com/office/word/2010/wordprocessingDrawing" xmlns:wp="http://schemas.openxmlformats.org/drawingml/2006/wordprocessingDrawing" xmlns:w10="urn:schemas-microsoft-com:office:word" xmlns:w="http://schemas.openxmlformats.org/wordprocessingml/2006/main" xmlns:w14="http://schemas.microsoft.com/office/word/2010/wordml" xmlns:w15="http://schemas.microsoft.com/office/word/2012/wordml" xmlns:w16cid="http://schemas.microsoft.com/office/word/2016/wordml/cid" xmlns:w16se="http://schemas.microsoft.com/office/word/2015/wordml/symex" xmlns:wpg="http://schemas.microsoft.com/office/word/2010/wordprocessingGroup" xmlns:wpi="http://schemas.microsoft.com/office/word/2010/wordprocessingInk" xmlns:wne="http://schemas.microsoft.com/office/word/2006/wordml" xmlns:wps="http://schemas.microsoft.com/office/word/2010/wordprocessingShape" mc:Ignorable="w14 w15 w16se w16cid wp14">
   <w:endnote w:type="separator" w:id="-1">
     <w:p>
       <w:r>
@@ -741,7 +2281,7 @@
 </file>
 
 <file path=word/footnotes.xml><?xml version="1.0" encoding="utf-8"?>
-<w:footnotes xmlns:wpc="http://schemas.microsoft.com/office/word/2010/wordprocessingCanvas" xmlns:mo="http://schemas.microsoft.com/office/mac/office/2008/main" xmlns:mc="http://schemas.openxmlformats.org/markup-compatibility/2006" xmlns:mv="urn:schemas-microsoft-com:mac:vml" xmlns:o="urn:schemas-microsoft-com:office:office" xmlns:r="http://schemas.openxmlformats.org/officeDocument/2006/relationships" xmlns:m="http://schemas.openxmlformats.org/officeDocument/2006/math" xmlns:v="urn:schemas-microsoft-com:vml" xmlns:wp14="http://schemas.microsoft.com/office/word/2010/wordprocessingDrawing" xmlns:wp="http://schemas.openxmlformats.org/drawingml/2006/wordprocessingDrawing" xmlns:w10="urn:schemas-microsoft-com:office:word" xmlns:w="http://schemas.openxmlformats.org/wordprocessingml/2006/main" xmlns:w14="http://schemas.microsoft.com/office/word/2010/wordml" xmlns:w15="http://schemas.microsoft.com/office/word/2012/wordml" xmlns:wpg="http://schemas.microsoft.com/office/word/2010/wordprocessingGroup" xmlns:wpi="http://schemas.microsoft.com/office/word/2010/wordprocessingInk" xmlns:wne="http://schemas.microsoft.com/office/word/2006/wordml" xmlns:wps="http://schemas.microsoft.com/office/word/2010/wordprocessingShape" mc:Ignorable="w14 w15 wp14">
+<w:footnotes xmlns:wpc="http://schemas.microsoft.com/office/word/2010/wordprocessingCanvas" xmlns:cx="http://schemas.microsoft.com/office/drawing/2014/chartex" xmlns:cx1="http://schemas.microsoft.com/office/drawing/2015/9/8/chartex" xmlns:cx2="http://schemas.microsoft.com/office/drawing/2015/10/21/chartex" xmlns:cx3="http://schemas.microsoft.com/office/drawing/2016/5/9/chartex" xmlns:cx4="http://schemas.microsoft.com/office/drawing/2016/5/10/chartex" xmlns:cx5="http://schemas.microsoft.com/office/drawing/2016/5/11/chartex" xmlns:cx6="http://schemas.microsoft.com/office/drawing/2016/5/12/chartex" xmlns:cx7="http://schemas.microsoft.com/office/drawing/2016/5/13/chartex" xmlns:cx8="http://schemas.microsoft.com/office/drawing/2016/5/14/chartex" xmlns:mc="http://schemas.openxmlformats.org/markup-compatibility/2006" xmlns:aink="http://schemas.microsoft.com/office/drawing/2016/ink" xmlns:am3d="http://schemas.microsoft.com/office/drawing/2017/model3d" xmlns:o="urn:schemas-microsoft-com:office:office" xmlns:r="http://schemas.openxmlformats.org/officeDocument/2006/relationships" xmlns:m="http://schemas.openxmlformats.org/officeDocument/2006/math" xmlns:v="urn:schemas-microsoft-com:vml" xmlns:wp14="http://schemas.microsoft.com/office/word/2010/wordprocessingDrawing" xmlns:wp="http://schemas.openxmlformats.org/drawingml/2006/wordprocessingDrawing" xmlns:w10="urn:schemas-microsoft-com:office:word" xmlns:w="http://schemas.openxmlformats.org/wordprocessingml/2006/main" xmlns:w14="http://schemas.microsoft.com/office/word/2010/wordml" xmlns:w15="http://schemas.microsoft.com/office/word/2012/wordml" xmlns:w16cid="http://schemas.microsoft.com/office/word/2016/wordml/cid" xmlns:w16se="http://schemas.microsoft.com/office/word/2015/wordml/symex" xmlns:wpg="http://schemas.microsoft.com/office/word/2010/wordprocessingGroup" xmlns:wpi="http://schemas.microsoft.com/office/word/2010/wordprocessingInk" xmlns:wne="http://schemas.microsoft.com/office/word/2006/wordml" xmlns:wps="http://schemas.microsoft.com/office/word/2010/wordprocessingShape" mc:Ignorable="w14 w15 w16se w16cid wp14">
   <w:footnote w:type="separator" w:id="-1">
     <w:p>
       <w:r>
@@ -763,7 +2303,7 @@
 </file>
 
 <file path=word/styles.xml><?xml version="1.0" encoding="utf-8"?>
-<w:styles xmlns:mc="http://schemas.openxmlformats.org/markup-compatibility/2006" xmlns:r="http://schemas.openxmlformats.org/officeDocument/2006/relationships" xmlns:w="http://schemas.openxmlformats.org/wordprocessingml/2006/main" xmlns:w14="http://schemas.microsoft.com/office/word/2010/wordml" xmlns:w15="http://schemas.microsoft.com/office/word/2012/wordml" mc:Ignorable="w14 w15">
+<w:styles xmlns:mc="http://schemas.openxmlformats.org/markup-compatibility/2006" xmlns:r="http://schemas.openxmlformats.org/officeDocument/2006/relationships" xmlns:w="http://schemas.openxmlformats.org/wordprocessingml/2006/main" xmlns:w14="http://schemas.microsoft.com/office/word/2010/wordml" xmlns:w15="http://schemas.microsoft.com/office/word/2012/wordml" xmlns:w16cid="http://schemas.microsoft.com/office/word/2016/wordml/cid" xmlns:w16se="http://schemas.microsoft.com/office/word/2015/wordml/symex" mc:Ignorable="w14 w15 w16se w16cid">
   <w:docDefaults>
     <w:rPrDefault>
       <w:rPr>
@@ -782,7 +2322,7 @@
       </w:pPr>
     </w:pPrDefault>
   </w:docDefaults>
-  <w:latentStyles w:defLockedState="0" w:defUIPriority="99" w:defSemiHidden="0" w:defUnhideWhenUsed="0" w:defQFormat="0" w:count="382">
+  <w:latentStyles w:defLockedState="0" w:defUIPriority="99" w:defSemiHidden="0" w:defUnhideWhenUsed="0" w:defQFormat="0" w:count="375">
     <w:lsdException w:name="Normal" w:uiPriority="0" w:qFormat="1"/>
     <w:lsdException w:name="heading 1" w:uiPriority="9" w:qFormat="1"/>
     <w:lsdException w:name="heading 2" w:semiHidden="1" w:uiPriority="9" w:unhideWhenUsed="1" w:qFormat="1"/>
@@ -1242,6 +2782,44 @@
       <w:u w:val="single"/>
     </w:rPr>
   </w:style>
+  <w:style w:type="character" w:styleId="Hyperlink">
+    <w:name w:val="Hyperlink"/>
+    <w:basedOn w:val="DefaultParagraphFont"/>
+    <w:uiPriority w:val="99"/>
+    <w:unhideWhenUsed/>
+    <w:rsid w:val="000C4AFF"/>
+    <w:rPr>
+      <w:color w:val="0000FF"/>
+      <w:u w:val="single"/>
+    </w:rPr>
+  </w:style>
+  <w:style w:type="character" w:customStyle="1" w:styleId="apple-converted-space">
+    <w:name w:val="apple-converted-space"/>
+    <w:basedOn w:val="DefaultParagraphFont"/>
+    <w:rsid w:val="000C4AFF"/>
+  </w:style>
+  <w:style w:type="character" w:styleId="UnresolvedMention">
+    <w:name w:val="Unresolved Mention"/>
+    <w:basedOn w:val="DefaultParagraphFont"/>
+    <w:uiPriority w:val="99"/>
+    <w:rsid w:val="00437161"/>
+    <w:rPr>
+      <w:color w:val="605E5C"/>
+      <w:shd w:val="clear" w:color="auto" w:fill="E1DFDD"/>
+    </w:rPr>
+  </w:style>
+  <w:style w:type="character" w:styleId="FollowedHyperlink">
+    <w:name w:val="FollowedHyperlink"/>
+    <w:basedOn w:val="DefaultParagraphFont"/>
+    <w:uiPriority w:val="99"/>
+    <w:semiHidden/>
+    <w:unhideWhenUsed/>
+    <w:rsid w:val="00437161"/>
+    <w:rPr>
+      <w:color w:val="954F72" w:themeColor="followedHyperlink"/>
+      <w:u w:val="single"/>
+    </w:rPr>
+  </w:style>
 </w:styles>
 </file>
 

</xml_diff>